<commit_message>
Added a different KW pairwise test
</commit_message>
<xml_diff>
--- a/Paper 2 Draft 2.0.docx
+++ b/Paper 2 Draft 2.0.docx
@@ -11824,7 +11824,35 @@
         <w:rPr>
           <w:noProof/>
         </w:rPr>
-        <w:t>The Kruskal-Wallis test is a nonparametric (distribution free) test, and is used when the assumptions of one-way ANOVA are not met</w:t>
+        <w:t>The K</w:t>
+      </w:r>
+      <w:commentRangeStart w:id="58"/>
+      <w:commentRangeStart w:id="59"/>
+      <w:r>
+        <w:rPr>
+          <w:noProof/>
+        </w:rPr>
+        <w:t xml:space="preserve">ruskal-Wallis </w:t>
+      </w:r>
+      <w:commentRangeEnd w:id="58"/>
+      <w:r>
+        <w:rPr>
+          <w:rStyle w:val="CommentReference"/>
+        </w:rPr>
+        <w:commentReference w:id="58"/>
+      </w:r>
+      <w:commentRangeEnd w:id="59"/>
+      <w:r>
+        <w:rPr>
+          <w:rStyle w:val="CommentReference"/>
+        </w:rPr>
+        <w:commentReference w:id="59"/>
+      </w:r>
+      <w:r>
+        <w:rPr>
+          <w:noProof/>
+        </w:rPr>
+        <w:t>test is a nonparametric (distribution free) test, and is used when the assumptions of one-way ANOVA are not met</w:t>
       </w:r>
       <w:r>
         <w:rPr>
@@ -11885,7 +11913,7 @@
         </w:rPr>
         <w:t xml:space="preserve">different </w:t>
       </w:r>
-      <w:commentRangeStart w:id="58"/>
+      <w:commentRangeStart w:id="61"/>
       <w:r>
         <w:rPr>
           <w:noProof/>
@@ -11893,12 +11921,12 @@
         </w:rPr>
         <w:t>population</w:t>
       </w:r>
-      <w:commentRangeEnd w:id="58"/>
+      <w:commentRangeEnd w:id="61"/>
       <w:r>
         <w:rPr>
           <w:rStyle w:val="CommentReference"/>
         </w:rPr>
-        <w:commentReference w:id="58"/>
+        <w:commentReference w:id="61"/>
       </w:r>
       <w:r>
         <w:rPr>
@@ -12994,6 +13022,492 @@
         <w:spacing w:line="360" w:lineRule="auto"/>
         <w:jc w:val="both"/>
       </w:pPr>
+    </w:p>
+    <w:p>
+      <w:pPr>
+        <w:spacing w:line="360" w:lineRule="auto"/>
+        <w:jc w:val="both"/>
+      </w:pPr>
+      <w:r>
+        <w:t>Alternative pairwise:</w:t>
+      </w:r>
+    </w:p>
+    <w:p>
+      <w:pPr>
+        <w:shd w:val="clear" w:color="auto" w:fill="0F0F0F"/>
+        <w:tabs>
+          <w:tab w:val="left" w:pos="916"/>
+          <w:tab w:val="left" w:pos="1832"/>
+          <w:tab w:val="left" w:pos="2748"/>
+          <w:tab w:val="left" w:pos="3664"/>
+          <w:tab w:val="left" w:pos="4580"/>
+          <w:tab w:val="left" w:pos="5496"/>
+          <w:tab w:val="left" w:pos="6412"/>
+          <w:tab w:val="left" w:pos="7328"/>
+          <w:tab w:val="left" w:pos="8244"/>
+          <w:tab w:val="left" w:pos="9160"/>
+          <w:tab w:val="left" w:pos="10076"/>
+          <w:tab w:val="left" w:pos="10992"/>
+          <w:tab w:val="left" w:pos="11908"/>
+          <w:tab w:val="left" w:pos="12824"/>
+          <w:tab w:val="left" w:pos="13740"/>
+          <w:tab w:val="left" w:pos="14656"/>
+        </w:tabs>
+        <w:spacing w:after="0" w:line="131" w:lineRule="atLeast"/>
+        <w:rPr>
+          <w:rFonts w:ascii="Lucida Console" w:eastAsia="Times New Roman" w:hAnsi="Lucida Console" w:cs="Courier New"/>
+          <w:color w:val="339999"/>
+          <w:sz w:val="20"/>
+          <w:szCs w:val="20"/>
+        </w:rPr>
+      </w:pPr>
+      <w:r>
+        <w:rPr>
+          <w:rFonts w:ascii="Lucida Console" w:eastAsia="Times New Roman" w:hAnsi="Lucida Console" w:cs="Courier New"/>
+          <w:color w:val="339999"/>
+          <w:sz w:val="20"/>
+          <w:szCs w:val="20"/>
+        </w:rPr>
+        <w:t xml:space="preserve">Pairwise comparisons using </w:t>
+      </w:r>
+      <w:proofErr w:type="spellStart"/>
+      <w:r>
+        <w:rPr>
+          <w:rFonts w:ascii="Lucida Console" w:eastAsia="Times New Roman" w:hAnsi="Lucida Console" w:cs="Courier New"/>
+          <w:color w:val="339999"/>
+          <w:sz w:val="20"/>
+          <w:szCs w:val="20"/>
+        </w:rPr>
+        <w:t>Dwass</w:t>
+      </w:r>
+      <w:proofErr w:type="spellEnd"/>
+      <w:r>
+        <w:rPr>
+          <w:rFonts w:ascii="Lucida Console" w:eastAsia="Times New Roman" w:hAnsi="Lucida Console" w:cs="Courier New"/>
+          <w:color w:val="339999"/>
+          <w:sz w:val="20"/>
+          <w:szCs w:val="20"/>
+        </w:rPr>
+        <w:t>-Steele-Critchlow-</w:t>
+      </w:r>
+      <w:proofErr w:type="spellStart"/>
+      <w:r>
+        <w:rPr>
+          <w:rFonts w:ascii="Lucida Console" w:eastAsia="Times New Roman" w:hAnsi="Lucida Console" w:cs="Courier New"/>
+          <w:color w:val="339999"/>
+          <w:sz w:val="20"/>
+          <w:szCs w:val="20"/>
+        </w:rPr>
+        <w:t>Fligner</w:t>
+      </w:r>
+      <w:proofErr w:type="spellEnd"/>
+      <w:r>
+        <w:rPr>
+          <w:rFonts w:ascii="Lucida Console" w:eastAsia="Times New Roman" w:hAnsi="Lucida Console" w:cs="Courier New"/>
+          <w:color w:val="339999"/>
+          <w:sz w:val="20"/>
+          <w:szCs w:val="20"/>
+        </w:rPr>
+        <w:t xml:space="preserve"> all-pairs test</w:t>
+      </w:r>
+    </w:p>
+    <w:p>
+      <w:pPr>
+        <w:shd w:val="clear" w:color="auto" w:fill="0F0F0F"/>
+        <w:tabs>
+          <w:tab w:val="left" w:pos="916"/>
+          <w:tab w:val="left" w:pos="1832"/>
+          <w:tab w:val="left" w:pos="2748"/>
+          <w:tab w:val="left" w:pos="3664"/>
+          <w:tab w:val="left" w:pos="4580"/>
+          <w:tab w:val="left" w:pos="5496"/>
+          <w:tab w:val="left" w:pos="6412"/>
+          <w:tab w:val="left" w:pos="7328"/>
+          <w:tab w:val="left" w:pos="8244"/>
+          <w:tab w:val="left" w:pos="9160"/>
+          <w:tab w:val="left" w:pos="10076"/>
+          <w:tab w:val="left" w:pos="10992"/>
+          <w:tab w:val="left" w:pos="11908"/>
+          <w:tab w:val="left" w:pos="12824"/>
+          <w:tab w:val="left" w:pos="13740"/>
+          <w:tab w:val="left" w:pos="14656"/>
+        </w:tabs>
+        <w:spacing w:after="0" w:line="131" w:lineRule="atLeast"/>
+        <w:rPr>
+          <w:rFonts w:ascii="Lucida Console" w:eastAsia="Times New Roman" w:hAnsi="Lucida Console" w:cs="Courier New"/>
+          <w:color w:val="339999"/>
+          <w:sz w:val="20"/>
+          <w:szCs w:val="20"/>
+        </w:rPr>
+      </w:pPr>
+    </w:p>
+    <w:p>
+      <w:pPr>
+        <w:shd w:val="clear" w:color="auto" w:fill="0F0F0F"/>
+        <w:tabs>
+          <w:tab w:val="left" w:pos="916"/>
+          <w:tab w:val="left" w:pos="1832"/>
+          <w:tab w:val="left" w:pos="2748"/>
+          <w:tab w:val="left" w:pos="3664"/>
+          <w:tab w:val="left" w:pos="4580"/>
+          <w:tab w:val="left" w:pos="5496"/>
+          <w:tab w:val="left" w:pos="6412"/>
+          <w:tab w:val="left" w:pos="7328"/>
+          <w:tab w:val="left" w:pos="8244"/>
+          <w:tab w:val="left" w:pos="9160"/>
+          <w:tab w:val="left" w:pos="10076"/>
+          <w:tab w:val="left" w:pos="10992"/>
+          <w:tab w:val="left" w:pos="11908"/>
+          <w:tab w:val="left" w:pos="12824"/>
+          <w:tab w:val="left" w:pos="13740"/>
+          <w:tab w:val="left" w:pos="14656"/>
+        </w:tabs>
+        <w:spacing w:after="0" w:line="131" w:lineRule="atLeast"/>
+        <w:rPr>
+          <w:rFonts w:ascii="Lucida Console" w:eastAsia="Times New Roman" w:hAnsi="Lucida Console" w:cs="Courier New"/>
+          <w:color w:val="339999"/>
+          <w:sz w:val="20"/>
+          <w:szCs w:val="20"/>
+        </w:rPr>
+      </w:pPr>
+      <w:r>
+        <w:rPr>
+          <w:rFonts w:ascii="Lucida Console" w:eastAsia="Times New Roman" w:hAnsi="Lucida Console" w:cs="Courier New"/>
+          <w:color w:val="339999"/>
+          <w:sz w:val="20"/>
+          <w:szCs w:val="20"/>
+        </w:rPr>
+        <w:t xml:space="preserve">data: </w:t>
+      </w:r>
+      <w:proofErr w:type="spellStart"/>
+      <w:r>
+        <w:rPr>
+          <w:rFonts w:ascii="Lucida Console" w:eastAsia="Times New Roman" w:hAnsi="Lucida Console" w:cs="Courier New"/>
+          <w:color w:val="339999"/>
+          <w:sz w:val="20"/>
+          <w:szCs w:val="20"/>
+        </w:rPr>
+        <w:t>Incidence_MEA</w:t>
+      </w:r>
+      <w:proofErr w:type="spellEnd"/>
+      <w:r>
+        <w:rPr>
+          <w:rFonts w:ascii="Lucida Console" w:eastAsia="Times New Roman" w:hAnsi="Lucida Console" w:cs="Courier New"/>
+          <w:color w:val="339999"/>
+          <w:sz w:val="20"/>
+          <w:szCs w:val="20"/>
+        </w:rPr>
+        <w:t xml:space="preserve"> by Year</w:t>
+      </w:r>
+    </w:p>
+    <w:p>
+      <w:pPr>
+        <w:shd w:val="clear" w:color="auto" w:fill="0F0F0F"/>
+        <w:tabs>
+          <w:tab w:val="left" w:pos="916"/>
+          <w:tab w:val="left" w:pos="1832"/>
+          <w:tab w:val="left" w:pos="2748"/>
+          <w:tab w:val="left" w:pos="3664"/>
+          <w:tab w:val="left" w:pos="4580"/>
+          <w:tab w:val="left" w:pos="5496"/>
+          <w:tab w:val="left" w:pos="6412"/>
+          <w:tab w:val="left" w:pos="7328"/>
+          <w:tab w:val="left" w:pos="8244"/>
+          <w:tab w:val="left" w:pos="9160"/>
+          <w:tab w:val="left" w:pos="10076"/>
+          <w:tab w:val="left" w:pos="10992"/>
+          <w:tab w:val="left" w:pos="11908"/>
+          <w:tab w:val="left" w:pos="12824"/>
+          <w:tab w:val="left" w:pos="13740"/>
+          <w:tab w:val="left" w:pos="14656"/>
+        </w:tabs>
+        <w:spacing w:after="0" w:line="131" w:lineRule="atLeast"/>
+        <w:rPr>
+          <w:rFonts w:ascii="Lucida Console" w:eastAsia="Times New Roman" w:hAnsi="Lucida Console" w:cs="Courier New"/>
+          <w:color w:val="339999"/>
+          <w:sz w:val="20"/>
+          <w:szCs w:val="20"/>
+        </w:rPr>
+      </w:pPr>
+    </w:p>
+    <w:p>
+      <w:pPr>
+        <w:shd w:val="clear" w:color="auto" w:fill="0F0F0F"/>
+        <w:tabs>
+          <w:tab w:val="left" w:pos="916"/>
+          <w:tab w:val="left" w:pos="1832"/>
+          <w:tab w:val="left" w:pos="2748"/>
+          <w:tab w:val="left" w:pos="3664"/>
+          <w:tab w:val="left" w:pos="4580"/>
+          <w:tab w:val="left" w:pos="5496"/>
+          <w:tab w:val="left" w:pos="6412"/>
+          <w:tab w:val="left" w:pos="7328"/>
+          <w:tab w:val="left" w:pos="8244"/>
+          <w:tab w:val="left" w:pos="9160"/>
+          <w:tab w:val="left" w:pos="10076"/>
+          <w:tab w:val="left" w:pos="10992"/>
+          <w:tab w:val="left" w:pos="11908"/>
+          <w:tab w:val="left" w:pos="12824"/>
+          <w:tab w:val="left" w:pos="13740"/>
+          <w:tab w:val="left" w:pos="14656"/>
+        </w:tabs>
+        <w:spacing w:after="0" w:line="131" w:lineRule="atLeast"/>
+        <w:rPr>
+          <w:rFonts w:ascii="Lucida Console" w:eastAsia="Times New Roman" w:hAnsi="Lucida Console" w:cs="Courier New"/>
+          <w:color w:val="FFFFFF"/>
+          <w:sz w:val="20"/>
+          <w:szCs w:val="20"/>
+        </w:rPr>
+      </w:pPr>
+      <w:r>
+        <w:rPr>
+          <w:rFonts w:ascii="Lucida Console" w:eastAsia="Times New Roman" w:hAnsi="Lucida Console" w:cs="Courier New"/>
+          <w:color w:val="FFFFFF"/>
+          <w:sz w:val="20"/>
+          <w:szCs w:val="20"/>
+        </w:rPr>
+        <w:t xml:space="preserve">     2015    2016    2017    2018   </w:t>
+      </w:r>
+    </w:p>
+    <w:p>
+      <w:pPr>
+        <w:shd w:val="clear" w:color="auto" w:fill="0F0F0F"/>
+        <w:tabs>
+          <w:tab w:val="left" w:pos="916"/>
+          <w:tab w:val="left" w:pos="1832"/>
+          <w:tab w:val="left" w:pos="2748"/>
+          <w:tab w:val="left" w:pos="3664"/>
+          <w:tab w:val="left" w:pos="4580"/>
+          <w:tab w:val="left" w:pos="5496"/>
+          <w:tab w:val="left" w:pos="6412"/>
+          <w:tab w:val="left" w:pos="7328"/>
+          <w:tab w:val="left" w:pos="8244"/>
+          <w:tab w:val="left" w:pos="9160"/>
+          <w:tab w:val="left" w:pos="10076"/>
+          <w:tab w:val="left" w:pos="10992"/>
+          <w:tab w:val="left" w:pos="11908"/>
+          <w:tab w:val="left" w:pos="12824"/>
+          <w:tab w:val="left" w:pos="13740"/>
+          <w:tab w:val="left" w:pos="14656"/>
+        </w:tabs>
+        <w:spacing w:after="0" w:line="131" w:lineRule="atLeast"/>
+        <w:rPr>
+          <w:rFonts w:ascii="Lucida Console" w:eastAsia="Times New Roman" w:hAnsi="Lucida Console" w:cs="Courier New"/>
+          <w:color w:val="FFFFFF"/>
+          <w:sz w:val="20"/>
+          <w:szCs w:val="20"/>
+        </w:rPr>
+      </w:pPr>
+      <w:r>
+        <w:rPr>
+          <w:rFonts w:ascii="Lucida Console" w:eastAsia="Times New Roman" w:hAnsi="Lucida Console" w:cs="Courier New"/>
+          <w:color w:val="FFFFFF"/>
+          <w:sz w:val="20"/>
+          <w:szCs w:val="20"/>
+        </w:rPr>
+        <w:t xml:space="preserve">2016 0.00017 -       -       -      </w:t>
+      </w:r>
+    </w:p>
+    <w:p>
+      <w:pPr>
+        <w:shd w:val="clear" w:color="auto" w:fill="0F0F0F"/>
+        <w:tabs>
+          <w:tab w:val="left" w:pos="916"/>
+          <w:tab w:val="left" w:pos="1832"/>
+          <w:tab w:val="left" w:pos="2748"/>
+          <w:tab w:val="left" w:pos="3664"/>
+          <w:tab w:val="left" w:pos="4580"/>
+          <w:tab w:val="left" w:pos="5496"/>
+          <w:tab w:val="left" w:pos="6412"/>
+          <w:tab w:val="left" w:pos="7328"/>
+          <w:tab w:val="left" w:pos="8244"/>
+          <w:tab w:val="left" w:pos="9160"/>
+          <w:tab w:val="left" w:pos="10076"/>
+          <w:tab w:val="left" w:pos="10992"/>
+          <w:tab w:val="left" w:pos="11908"/>
+          <w:tab w:val="left" w:pos="12824"/>
+          <w:tab w:val="left" w:pos="13740"/>
+          <w:tab w:val="left" w:pos="14656"/>
+        </w:tabs>
+        <w:spacing w:after="0" w:line="131" w:lineRule="atLeast"/>
+        <w:rPr>
+          <w:rFonts w:ascii="Lucida Console" w:eastAsia="Times New Roman" w:hAnsi="Lucida Console" w:cs="Courier New"/>
+          <w:color w:val="FFFFFF"/>
+          <w:sz w:val="20"/>
+          <w:szCs w:val="20"/>
+        </w:rPr>
+      </w:pPr>
+      <w:r>
+        <w:rPr>
+          <w:rFonts w:ascii="Lucida Console" w:eastAsia="Times New Roman" w:hAnsi="Lucida Console" w:cs="Courier New"/>
+          <w:color w:val="FFFFFF"/>
+          <w:sz w:val="20"/>
+          <w:szCs w:val="20"/>
+        </w:rPr>
+        <w:t xml:space="preserve">2017 4.5e-10 4.7e-14 -       -      </w:t>
+      </w:r>
+    </w:p>
+    <w:p>
+      <w:pPr>
+        <w:shd w:val="clear" w:color="auto" w:fill="0F0F0F"/>
+        <w:tabs>
+          <w:tab w:val="left" w:pos="916"/>
+          <w:tab w:val="left" w:pos="1832"/>
+          <w:tab w:val="left" w:pos="2748"/>
+          <w:tab w:val="left" w:pos="3664"/>
+          <w:tab w:val="left" w:pos="4580"/>
+          <w:tab w:val="left" w:pos="5496"/>
+          <w:tab w:val="left" w:pos="6412"/>
+          <w:tab w:val="left" w:pos="7328"/>
+          <w:tab w:val="left" w:pos="8244"/>
+          <w:tab w:val="left" w:pos="9160"/>
+          <w:tab w:val="left" w:pos="10076"/>
+          <w:tab w:val="left" w:pos="10992"/>
+          <w:tab w:val="left" w:pos="11908"/>
+          <w:tab w:val="left" w:pos="12824"/>
+          <w:tab w:val="left" w:pos="13740"/>
+          <w:tab w:val="left" w:pos="14656"/>
+        </w:tabs>
+        <w:spacing w:after="0" w:line="131" w:lineRule="atLeast"/>
+        <w:rPr>
+          <w:rFonts w:ascii="Lucida Console" w:eastAsia="Times New Roman" w:hAnsi="Lucida Console" w:cs="Courier New"/>
+          <w:color w:val="FFFFFF"/>
+          <w:sz w:val="20"/>
+          <w:szCs w:val="20"/>
+        </w:rPr>
+      </w:pPr>
+      <w:r>
+        <w:rPr>
+          <w:rFonts w:ascii="Lucida Console" w:eastAsia="Times New Roman" w:hAnsi="Lucida Console" w:cs="Courier New"/>
+          <w:color w:val="FFFFFF"/>
+          <w:sz w:val="20"/>
+          <w:szCs w:val="20"/>
+        </w:rPr>
+        <w:t xml:space="preserve">2018 &lt; 2e-16 &lt; 2e-16 5.1e-14 -      </w:t>
+      </w:r>
+    </w:p>
+    <w:p>
+      <w:pPr>
+        <w:shd w:val="clear" w:color="auto" w:fill="0F0F0F"/>
+        <w:tabs>
+          <w:tab w:val="left" w:pos="916"/>
+          <w:tab w:val="left" w:pos="1832"/>
+          <w:tab w:val="left" w:pos="2748"/>
+          <w:tab w:val="left" w:pos="3664"/>
+          <w:tab w:val="left" w:pos="4580"/>
+          <w:tab w:val="left" w:pos="5496"/>
+          <w:tab w:val="left" w:pos="6412"/>
+          <w:tab w:val="left" w:pos="7328"/>
+          <w:tab w:val="left" w:pos="8244"/>
+          <w:tab w:val="left" w:pos="9160"/>
+          <w:tab w:val="left" w:pos="10076"/>
+          <w:tab w:val="left" w:pos="10992"/>
+          <w:tab w:val="left" w:pos="11908"/>
+          <w:tab w:val="left" w:pos="12824"/>
+          <w:tab w:val="left" w:pos="13740"/>
+          <w:tab w:val="left" w:pos="14656"/>
+        </w:tabs>
+        <w:spacing w:after="0" w:line="131" w:lineRule="atLeast"/>
+        <w:rPr>
+          <w:rFonts w:ascii="Lucida Console" w:eastAsia="Times New Roman" w:hAnsi="Lucida Console" w:cs="Courier New"/>
+          <w:color w:val="FFFFFF"/>
+          <w:sz w:val="20"/>
+          <w:szCs w:val="20"/>
+        </w:rPr>
+      </w:pPr>
+      <w:r>
+        <w:rPr>
+          <w:rFonts w:ascii="Lucida Console" w:eastAsia="Times New Roman" w:hAnsi="Lucida Console" w:cs="Courier New"/>
+          <w:color w:val="FFFFFF"/>
+          <w:sz w:val="20"/>
+          <w:szCs w:val="20"/>
+        </w:rPr>
+        <w:t>2019 0.00017 0.80640 4.6e-14 &lt; 2e-16</w:t>
+      </w:r>
+    </w:p>
+    <w:p>
+      <w:pPr>
+        <w:shd w:val="clear" w:color="auto" w:fill="0F0F0F"/>
+        <w:tabs>
+          <w:tab w:val="left" w:pos="916"/>
+          <w:tab w:val="left" w:pos="1832"/>
+          <w:tab w:val="left" w:pos="2748"/>
+          <w:tab w:val="left" w:pos="3664"/>
+          <w:tab w:val="left" w:pos="4580"/>
+          <w:tab w:val="left" w:pos="5496"/>
+          <w:tab w:val="left" w:pos="6412"/>
+          <w:tab w:val="left" w:pos="7328"/>
+          <w:tab w:val="left" w:pos="8244"/>
+          <w:tab w:val="left" w:pos="9160"/>
+          <w:tab w:val="left" w:pos="10076"/>
+          <w:tab w:val="left" w:pos="10992"/>
+          <w:tab w:val="left" w:pos="11908"/>
+          <w:tab w:val="left" w:pos="12824"/>
+          <w:tab w:val="left" w:pos="13740"/>
+          <w:tab w:val="left" w:pos="14656"/>
+        </w:tabs>
+        <w:spacing w:after="0" w:line="131" w:lineRule="atLeast"/>
+        <w:rPr>
+          <w:rFonts w:ascii="Lucida Console" w:eastAsia="Times New Roman" w:hAnsi="Lucida Console" w:cs="Courier New"/>
+          <w:color w:val="339999"/>
+          <w:sz w:val="20"/>
+          <w:szCs w:val="20"/>
+        </w:rPr>
+      </w:pPr>
+    </w:p>
+    <w:p>
+      <w:pPr>
+        <w:shd w:val="clear" w:color="auto" w:fill="0F0F0F"/>
+        <w:tabs>
+          <w:tab w:val="left" w:pos="916"/>
+          <w:tab w:val="left" w:pos="1832"/>
+          <w:tab w:val="left" w:pos="2748"/>
+          <w:tab w:val="left" w:pos="3664"/>
+          <w:tab w:val="left" w:pos="4580"/>
+          <w:tab w:val="left" w:pos="5496"/>
+          <w:tab w:val="left" w:pos="6412"/>
+          <w:tab w:val="left" w:pos="7328"/>
+          <w:tab w:val="left" w:pos="8244"/>
+          <w:tab w:val="left" w:pos="9160"/>
+          <w:tab w:val="left" w:pos="10076"/>
+          <w:tab w:val="left" w:pos="10992"/>
+          <w:tab w:val="left" w:pos="11908"/>
+          <w:tab w:val="left" w:pos="12824"/>
+          <w:tab w:val="left" w:pos="13740"/>
+          <w:tab w:val="left" w:pos="14656"/>
+        </w:tabs>
+        <w:spacing w:after="0" w:line="131" w:lineRule="atLeast"/>
+        <w:rPr>
+          <w:rFonts w:ascii="Lucida Console" w:eastAsia="Times New Roman" w:hAnsi="Lucida Console" w:cs="Courier New"/>
+          <w:color w:val="FFFFFF"/>
+          <w:sz w:val="20"/>
+          <w:szCs w:val="20"/>
+        </w:rPr>
+      </w:pPr>
+      <w:r>
+        <w:rPr>
+          <w:rFonts w:ascii="Lucida Console" w:eastAsia="Times New Roman" w:hAnsi="Lucida Console" w:cs="Courier New"/>
+          <w:color w:val="339999"/>
+          <w:sz w:val="20"/>
+          <w:szCs w:val="20"/>
+        </w:rPr>
+        <w:t>P value adjustment method: single-step</w:t>
+      </w:r>
+    </w:p>
+    <w:p>
+      <w:pPr>
+        <w:spacing w:line="360" w:lineRule="auto"/>
+        <w:jc w:val="both"/>
+      </w:pPr>
+    </w:p>
+    <w:p>
+      <w:pPr>
+        <w:spacing w:line="360" w:lineRule="auto"/>
+        <w:jc w:val="both"/>
+      </w:pPr>
+      <w:r>
+        <w:t>-------------------------------------------------------------------------</w:t>
+      </w:r>
     </w:p>
     <w:p>
       <w:pPr>
@@ -15670,7 +16184,6 @@
           <w:rFonts w:ascii="Lucida Console" w:hAnsi="Lucida Console"/>
           <w:color w:val="FFFFFF"/>
         </w:rPr>
-        <w:lastRenderedPageBreak/>
         <w:t>Homs        &lt; 2e-16    &lt; 2e-16 &lt; 2e-</w:t>
       </w:r>
       <w:proofErr w:type="gramStart"/>
@@ -15796,19 +16309,19 @@
         </w:rPr>
         <w:t>The one-way analysis of variance (</w:t>
       </w:r>
-      <w:commentRangeStart w:id="59"/>
+      <w:commentRangeStart w:id="62"/>
       <w:r>
         <w:rPr>
           <w:noProof/>
         </w:rPr>
         <w:t>ANOVA</w:t>
       </w:r>
-      <w:commentRangeEnd w:id="59"/>
+      <w:commentRangeEnd w:id="62"/>
       <w:r>
         <w:rPr>
           <w:rStyle w:val="CommentReference"/>
         </w:rPr>
-        <w:commentReference w:id="59"/>
+        <w:commentReference w:id="62"/>
       </w:r>
       <w:r>
         <w:rPr>
@@ -16515,6 +17028,7 @@
           <w:rFonts w:ascii="Lucida Console" w:hAnsi="Lucida Console"/>
           <w:color w:val="FFFFFF"/>
         </w:rPr>
+        <w:lastRenderedPageBreak/>
         <w:t>2017-</w:t>
       </w:r>
       <w:proofErr w:type="gramStart"/>
@@ -16692,7 +17206,6 @@
         <w:rPr>
           <w:noProof/>
         </w:rPr>
-        <w:lastRenderedPageBreak/>
         <w:drawing>
           <wp:anchor distT="0" distB="0" distL="114300" distR="114300" simplePos="0" relativeHeight="251667456" behindDoc="0" locked="0" layoutInCell="1" allowOverlap="1" wp14:anchorId="16CC3736" wp14:editId="3CF0430B">
             <wp:simplePos x="0" y="0"/>
@@ -17246,8 +17759,8 @@
         </w:rPr>
         <w:t xml:space="preserve"> &lt; 2.2e-16 </w:t>
       </w:r>
-      <w:commentRangeStart w:id="60"/>
-      <w:commentRangeStart w:id="61"/>
+      <w:commentRangeStart w:id="63"/>
+      <w:commentRangeStart w:id="64"/>
       <w:r>
         <w:rPr>
           <w:rFonts w:ascii="Lucida Console" w:hAnsi="Lucida Console"/>
@@ -17255,21 +17768,21 @@
         </w:rPr>
         <w:t>***</w:t>
       </w:r>
-      <w:commentRangeEnd w:id="60"/>
+      <w:commentRangeEnd w:id="63"/>
       <w:r>
         <w:rPr>
           <w:rStyle w:val="CommentReference"/>
           <w:rFonts w:asciiTheme="minorHAnsi" w:eastAsiaTheme="minorHAnsi" w:hAnsiTheme="minorHAnsi" w:cstheme="minorBidi"/>
         </w:rPr>
-        <w:commentReference w:id="60"/>
-      </w:r>
-      <w:commentRangeEnd w:id="61"/>
+        <w:commentReference w:id="63"/>
+      </w:r>
+      <w:commentRangeEnd w:id="64"/>
       <w:r>
         <w:rPr>
           <w:rStyle w:val="CommentReference"/>
           <w:rFonts w:asciiTheme="minorHAnsi" w:eastAsiaTheme="minorHAnsi" w:hAnsiTheme="minorHAnsi" w:cstheme="minorBidi"/>
         </w:rPr>
-        <w:commentReference w:id="61"/>
+        <w:commentReference w:id="64"/>
       </w:r>
     </w:p>
     <w:p>
@@ -17305,6 +17818,7 @@
           <w:rFonts w:ascii="Lucida Console" w:hAnsi="Lucida Console"/>
           <w:color w:val="FFFFFF"/>
         </w:rPr>
+        <w:lastRenderedPageBreak/>
         <w:t>---</w:t>
       </w:r>
     </w:p>
@@ -17381,7 +17895,6 @@
         <w:rPr>
           <w:noProof/>
         </w:rPr>
-        <w:lastRenderedPageBreak/>
         <w:t>____________</w:t>
       </w:r>
     </w:p>
@@ -17402,7 +17915,7 @@
           <w:noProof/>
         </w:rPr>
       </w:pPr>
-      <w:commentRangeStart w:id="62"/>
+      <w:commentRangeStart w:id="65"/>
       <w:r>
         <w:rPr>
           <w:noProof/>
@@ -17443,12 +17956,12 @@
           </wp:inline>
         </w:drawing>
       </w:r>
-      <w:commentRangeEnd w:id="62"/>
+      <w:commentRangeEnd w:id="65"/>
       <w:r>
         <w:rPr>
           <w:rStyle w:val="CommentReference"/>
         </w:rPr>
-        <w:commentReference w:id="62"/>
+        <w:commentReference w:id="65"/>
       </w:r>
     </w:p>
     <w:p>
@@ -17470,7 +17983,7 @@
           <w:szCs w:val="24"/>
         </w:rPr>
       </w:pPr>
-      <w:bookmarkStart w:id="63" w:name="Discussion"/>
+      <w:bookmarkStart w:id="66" w:name="Discussion"/>
       <w:r>
         <w:rPr>
           <w:rFonts w:ascii="Georgia" w:hAnsi="Georgia"/>
@@ -17480,7 +17993,7 @@
         <w:t>Discussion</w:t>
       </w:r>
     </w:p>
-    <w:bookmarkEnd w:id="63"/>
+    <w:bookmarkEnd w:id="66"/>
     <w:p>
       <w:pPr>
         <w:spacing w:line="360" w:lineRule="auto"/>
@@ -17547,7 +18060,7 @@
         </w:rPr>
         <w:t xml:space="preserve">. In 2018, </w:t>
       </w:r>
-      <w:commentRangeStart w:id="64"/>
+      <w:commentRangeStart w:id="67"/>
       <w:r>
         <w:rPr>
           <w:rFonts w:ascii="Georgia" w:hAnsi="Georgia"/>
@@ -17564,12 +18077,12 @@
         </w:rPr>
         <w:t xml:space="preserve">353,236 </w:t>
       </w:r>
-      <w:commentRangeEnd w:id="64"/>
+      <w:commentRangeEnd w:id="67"/>
       <w:r>
         <w:rPr>
           <w:rStyle w:val="CommentReference"/>
         </w:rPr>
-        <w:commentReference w:id="64"/>
+        <w:commentReference w:id="67"/>
       </w:r>
       <w:r>
         <w:rPr>
@@ -17827,6 +18340,7 @@
           <w:sz w:val="24"/>
           <w:szCs w:val="24"/>
         </w:rPr>
+        <w:lastRenderedPageBreak/>
         <w:t xml:space="preserve">ACU’s EWARN has proven itself to be a robust surveillance </w:t>
       </w:r>
       <w:r>
@@ -17901,16 +18415,7 @@
           <w:sz w:val="24"/>
           <w:szCs w:val="24"/>
         </w:rPr>
-        <w:t xml:space="preserve"> The data that they have collected and distributed have helped direct clinical practice within Syria, informed vaccination and other intervention efforts of many NGOs, </w:t>
-      </w:r>
-      <w:r>
-        <w:rPr>
-          <w:rFonts w:ascii="Georgia" w:hAnsi="Georgia"/>
-          <w:sz w:val="24"/>
-          <w:szCs w:val="24"/>
-        </w:rPr>
-        <w:lastRenderedPageBreak/>
-        <w:t>improved triaging of limited resources, facilitated the mobilization</w:t>
+        <w:t xml:space="preserve"> The data that they have collected and distributed have helped direct clinical practice within Syria, informed vaccination and other intervention efforts of many NGOs, improved triaging of limited resources, facilitated the mobilization</w:t>
       </w:r>
       <w:r>
         <w:rPr>
@@ -17952,8 +18457,6 @@
         </w:rPr>
         <w:t xml:space="preserve"> </w:t>
       </w:r>
-      <w:bookmarkStart w:id="65" w:name="_GoBack"/>
-      <w:bookmarkEnd w:id="65"/>
     </w:p>
     <w:p>
       <w:pPr>
@@ -18029,7 +18532,7 @@
         </w:rPr>
         <w:t xml:space="preserve"> incidence by </w:t>
       </w:r>
-      <w:commentRangeStart w:id="66"/>
+      <w:commentRangeStart w:id="68"/>
       <w:r>
         <w:rPr>
           <w:rFonts w:ascii="Georgia" w:hAnsi="Georgia"/>
@@ -18038,12 +18541,12 @@
         </w:rPr>
         <w:t>WHO</w:t>
       </w:r>
-      <w:commentRangeEnd w:id="66"/>
+      <w:commentRangeEnd w:id="68"/>
       <w:r>
         <w:rPr>
           <w:rStyle w:val="CommentReference"/>
         </w:rPr>
-        <w:commentReference w:id="66"/>
+        <w:commentReference w:id="68"/>
       </w:r>
     </w:p>
     <w:p>
@@ -18435,6 +18938,7 @@
           <w:sz w:val="24"/>
           <w:szCs w:val="24"/>
         </w:rPr>
+        <w:lastRenderedPageBreak/>
         <w:t>Appendix</w:t>
       </w:r>
     </w:p>
@@ -18482,7 +18986,7 @@
               </w:rPr>
               <w:t xml:space="preserve">Cases of </w:t>
             </w:r>
-            <w:commentRangeStart w:id="67"/>
+            <w:commentRangeStart w:id="69"/>
             <w:r>
               <w:rPr>
                 <w:rFonts w:eastAsia="Times New Roman" w:cstheme="minorHAnsi"/>
@@ -18492,13 +18996,13 @@
               </w:rPr>
               <w:t>Measles</w:t>
             </w:r>
-            <w:commentRangeEnd w:id="67"/>
+            <w:commentRangeEnd w:id="69"/>
             <w:r>
               <w:rPr>
                 <w:sz w:val="16"/>
                 <w:szCs w:val="16"/>
               </w:rPr>
-              <w:commentReference w:id="67"/>
+              <w:commentReference w:id="69"/>
             </w:r>
           </w:p>
         </w:tc>
@@ -18528,10 +19032,10 @@
               </w:rPr>
               <w:t xml:space="preserve">&lt;5 </w:t>
             </w:r>
-            <w:commentRangeStart w:id="69"/>
-            <w:commentRangeStart w:id="70"/>
             <w:commentRangeStart w:id="71"/>
             <w:commentRangeStart w:id="72"/>
+            <w:commentRangeStart w:id="73"/>
+            <w:commentRangeStart w:id="74"/>
             <w:r>
               <w:rPr>
                 <w:rFonts w:eastAsia="Times New Roman" w:cstheme="minorHAnsi"/>
@@ -18541,40 +19045,40 @@
               </w:rPr>
               <w:t>Male</w:t>
             </w:r>
-            <w:commentRangeEnd w:id="69"/>
+            <w:commentRangeEnd w:id="71"/>
             <w:r>
               <w:rPr>
                 <w:rFonts w:cstheme="minorHAnsi"/>
                 <w:sz w:val="21"/>
                 <w:szCs w:val="21"/>
               </w:rPr>
-              <w:commentReference w:id="69"/>
-            </w:r>
-            <w:commentRangeEnd w:id="70"/>
+              <w:commentReference w:id="71"/>
+            </w:r>
+            <w:commentRangeEnd w:id="72"/>
             <w:r>
               <w:rPr>
                 <w:rFonts w:cstheme="minorHAnsi"/>
                 <w:sz w:val="21"/>
                 <w:szCs w:val="21"/>
               </w:rPr>
-              <w:commentReference w:id="70"/>
-            </w:r>
-            <w:commentRangeEnd w:id="71"/>
+              <w:commentReference w:id="72"/>
+            </w:r>
+            <w:commentRangeEnd w:id="73"/>
             <w:r>
               <w:rPr>
                 <w:rFonts w:cstheme="minorHAnsi"/>
                 <w:sz w:val="21"/>
                 <w:szCs w:val="21"/>
               </w:rPr>
-              <w:commentReference w:id="71"/>
-            </w:r>
-            <w:commentRangeEnd w:id="72"/>
+              <w:commentReference w:id="73"/>
+            </w:r>
+            <w:commentRangeEnd w:id="74"/>
             <w:r>
               <w:rPr>
                 <w:sz w:val="16"/>
                 <w:szCs w:val="16"/>
               </w:rPr>
-              <w:commentReference w:id="72"/>
+              <w:commentReference w:id="74"/>
             </w:r>
           </w:p>
         </w:tc>
@@ -18680,7 +19184,7 @@
                 <w:szCs w:val="21"/>
               </w:rPr>
             </w:pPr>
-            <w:commentRangeStart w:id="74"/>
+            <w:commentRangeStart w:id="76"/>
             <w:r>
               <w:rPr>
                 <w:rFonts w:eastAsia="Times New Roman" w:cstheme="minorHAnsi"/>
@@ -18690,14 +19194,14 @@
               </w:rPr>
               <w:t>Total Cases</w:t>
             </w:r>
-            <w:commentRangeEnd w:id="74"/>
+            <w:commentRangeEnd w:id="76"/>
             <w:r>
               <w:rPr>
                 <w:rFonts w:cstheme="minorHAnsi"/>
                 <w:sz w:val="21"/>
                 <w:szCs w:val="21"/>
               </w:rPr>
-              <w:commentReference w:id="74"/>
+              <w:commentReference w:id="76"/>
             </w:r>
           </w:p>
         </w:tc>
@@ -18731,7 +19235,6 @@
                 <w:sz w:val="21"/>
                 <w:szCs w:val="21"/>
               </w:rPr>
-              <w:lastRenderedPageBreak/>
               <w:t>Aleppo Total:</w:t>
             </w:r>
           </w:p>
@@ -21308,7 +21811,7 @@
               </w:rPr>
               <w:t>Ar-</w:t>
             </w:r>
-            <w:commentRangeStart w:id="75"/>
+            <w:commentRangeStart w:id="77"/>
             <w:r>
               <w:rPr>
                 <w:rFonts w:eastAsia="Times New Roman" w:cstheme="minorHAnsi"/>
@@ -21318,14 +21821,14 @@
               </w:rPr>
               <w:t>Raqqa</w:t>
             </w:r>
-            <w:commentRangeEnd w:id="75"/>
+            <w:commentRangeEnd w:id="77"/>
             <w:r>
               <w:rPr>
                 <w:rFonts w:cstheme="minorHAnsi"/>
                 <w:sz w:val="21"/>
                 <w:szCs w:val="21"/>
               </w:rPr>
-              <w:commentReference w:id="75"/>
+              <w:commentReference w:id="77"/>
             </w:r>
           </w:p>
         </w:tc>
@@ -22850,7 +23353,7 @@
                 <w:szCs w:val="21"/>
               </w:rPr>
             </w:pPr>
-            <w:commentRangeStart w:id="76"/>
+            <w:commentRangeStart w:id="78"/>
             <w:r>
               <w:rPr>
                 <w:rFonts w:eastAsia="Times New Roman" w:cstheme="minorHAnsi"/>
@@ -22860,14 +23363,14 @@
               </w:rPr>
               <w:t>Abu Kamal</w:t>
             </w:r>
-            <w:commentRangeEnd w:id="76"/>
+            <w:commentRangeEnd w:id="78"/>
             <w:r>
               <w:rPr>
                 <w:rFonts w:cstheme="minorHAnsi"/>
                 <w:sz w:val="21"/>
                 <w:szCs w:val="21"/>
               </w:rPr>
-              <w:commentReference w:id="76"/>
+              <w:commentReference w:id="78"/>
             </w:r>
           </w:p>
         </w:tc>
@@ -23220,7 +23723,7 @@
                 <w:szCs w:val="21"/>
               </w:rPr>
             </w:pPr>
-            <w:commentRangeStart w:id="77"/>
+            <w:commentRangeStart w:id="79"/>
             <w:r>
               <w:rPr>
                 <w:rFonts w:eastAsia="Times New Roman" w:cstheme="minorHAnsi"/>
@@ -23260,7 +23763,7 @@
               </w:rPr>
               <w:t>Zor</w:t>
             </w:r>
-            <w:commentRangeEnd w:id="77"/>
+            <w:commentRangeEnd w:id="79"/>
             <w:proofErr w:type="spellEnd"/>
             <w:r>
               <w:rPr>
@@ -23268,7 +23771,7 @@
                 <w:sz w:val="21"/>
                 <w:szCs w:val="21"/>
               </w:rPr>
-              <w:commentReference w:id="77"/>
+              <w:commentReference w:id="79"/>
             </w:r>
           </w:p>
         </w:tc>
@@ -24731,7 +25234,7 @@
                 <w:szCs w:val="21"/>
               </w:rPr>
             </w:pPr>
-            <w:commentRangeStart w:id="78"/>
+            <w:commentRangeStart w:id="80"/>
             <w:r>
               <w:rPr>
                 <w:rFonts w:eastAsia="Times New Roman" w:cstheme="minorHAnsi"/>
@@ -24741,14 +25244,14 @@
               </w:rPr>
               <w:t>Homs</w:t>
             </w:r>
-            <w:commentRangeEnd w:id="78"/>
+            <w:commentRangeEnd w:id="80"/>
             <w:r>
               <w:rPr>
                 <w:rFonts w:cstheme="minorHAnsi"/>
                 <w:sz w:val="21"/>
                 <w:szCs w:val="21"/>
               </w:rPr>
-              <w:commentReference w:id="78"/>
+              <w:commentReference w:id="80"/>
             </w:r>
           </w:p>
         </w:tc>
@@ -25476,7 +25979,7 @@
                 <w:szCs w:val="21"/>
               </w:rPr>
             </w:pPr>
-            <w:commentRangeStart w:id="79"/>
+            <w:commentRangeStart w:id="81"/>
             <w:r>
               <w:rPr>
                 <w:rFonts w:eastAsia="Times New Roman" w:cstheme="minorHAnsi"/>
@@ -25486,14 +25989,14 @@
               </w:rPr>
               <w:t>Harim</w:t>
             </w:r>
-            <w:commentRangeEnd w:id="79"/>
+            <w:commentRangeEnd w:id="81"/>
             <w:r>
               <w:rPr>
                 <w:rFonts w:cstheme="minorHAnsi"/>
                 <w:sz w:val="21"/>
                 <w:szCs w:val="21"/>
               </w:rPr>
-              <w:commentReference w:id="79"/>
+              <w:commentReference w:id="81"/>
             </w:r>
           </w:p>
         </w:tc>
@@ -25842,6 +26345,7 @@
                 <w:sz w:val="21"/>
                 <w:szCs w:val="21"/>
               </w:rPr>
+              <w:lastRenderedPageBreak/>
               <w:t>Jisr-Ash-</w:t>
             </w:r>
             <w:proofErr w:type="spellStart"/>
@@ -26629,7 +27133,7 @@
           <w:szCs w:val="24"/>
         </w:rPr>
       </w:pPr>
-      <w:bookmarkStart w:id="80" w:name="References"/>
+      <w:bookmarkStart w:id="82" w:name="References"/>
       <w:r>
         <w:rPr>
           <w:rFonts w:ascii="Georgia" w:hAnsi="Georgia"/>
@@ -26639,7 +27143,7 @@
         <w:t>References</w:t>
       </w:r>
     </w:p>
-    <w:bookmarkEnd w:id="80"/>
+    <w:bookmarkEnd w:id="82"/>
     <w:p>
       <w:pPr>
         <w:widowControl w:val="0"/>
@@ -27056,7 +27560,17 @@
           <w:szCs w:val="24"/>
         </w:rPr>
         <w:tab/>
-        <w:t>Syrian Arab Republic, WHO. WHO: Early Warning and Response System in Syria. http://www.emro.who.int/syr/publications-other/ewars-weekly-bulletin.html. Published 2019.</w:t>
+        <w:t xml:space="preserve">Syrian Arab Republic, WHO. WHO: Early Warning and Response System </w:t>
+      </w:r>
+      <w:r>
+        <w:rPr>
+          <w:rFonts w:ascii="Georgia" w:hAnsi="Georgia" w:cs="Times New Roman"/>
+          <w:noProof/>
+          <w:sz w:val="24"/>
+          <w:szCs w:val="24"/>
+        </w:rPr>
+        <w:lastRenderedPageBreak/>
+        <w:t>in Syria. http://www.emro.who.int/syr/publications-other/ewars-weekly-bulletin.html. Published 2019.</w:t>
       </w:r>
     </w:p>
     <w:p>
@@ -27091,17 +27605,7 @@
           <w:szCs w:val="24"/>
         </w:rPr>
         <w:tab/>
-        <w:t xml:space="preserve">CDC. Help and Hope for Syrian Refugees: The Many Ways We Take Action </w:t>
-      </w:r>
-      <w:r>
-        <w:rPr>
-          <w:rFonts w:ascii="Georgia" w:hAnsi="Georgia" w:cs="Times New Roman"/>
-          <w:noProof/>
-          <w:sz w:val="24"/>
-          <w:szCs w:val="24"/>
-        </w:rPr>
-        <w:lastRenderedPageBreak/>
-        <w:t>in a Crisis. Division of Global Health Protection. https://www.cdc.gov/globalhealth/healthprotection/fieldupdates/summer-2016/syrian-crisis-timeline.html. Accessed September 14, 2019.</w:t>
+        <w:t>CDC. Help and Hope for Syrian Refugees: The Many Ways We Take Action in a Crisis. Division of Global Health Protection. https://www.cdc.gov/globalhealth/healthprotection/fieldupdates/summer-2016/syrian-crisis-timeline.html. Accessed September 14, 2019.</w:t>
       </w:r>
     </w:p>
     <w:p>
@@ -27459,7 +27963,17 @@
           <w:szCs w:val="24"/>
         </w:rPr>
         <w:tab/>
-        <w:t>CDC. CDC Global Health - Infographics - Early Warning Alert And Response Network Put The Brakes On Deadly Diseases. https://www.cdc.gov/globalhealth/infographics/global-health-security/ewarn.htm. Accessed September 14, 2019.</w:t>
+        <w:t>CDC. CDC Global Health - Infographics - Early Warning Alert And Response Network Put The Brakes On Deadly Diseases. https://www.cdc.gov/globalhealth/infographics/global-health-</w:t>
+      </w:r>
+      <w:r>
+        <w:rPr>
+          <w:rFonts w:ascii="Georgia" w:hAnsi="Georgia" w:cs="Times New Roman"/>
+          <w:noProof/>
+          <w:sz w:val="24"/>
+          <w:szCs w:val="24"/>
+        </w:rPr>
+        <w:lastRenderedPageBreak/>
+        <w:t>security/ewarn.htm. Accessed September 14, 2019.</w:t>
       </w:r>
     </w:p>
     <w:p>
@@ -28606,7 +29120,7 @@
       </w:hyperlink>
     </w:p>
   </w:comment>
-  <w:comment w:id="58" w:author="Sammy Mehtar" w:date="2019-09-02T18:03:00Z" w:initials="SM">
+  <w:comment w:id="58" w:author="Sammy Mehtar" w:date="2019-09-14T23:14:00Z" w:initials="SM">
     <w:p>
       <w:pPr>
         <w:pStyle w:val="CommentText"/>
@@ -28618,11 +29132,51 @@
         <w:annotationRef/>
       </w:r>
       <w:r>
+        <w:t>Alternatively, can do bootstrap confidence intervals or other methods that force an ANOVA to work.</w:t>
+      </w:r>
+    </w:p>
+  </w:comment>
+  <w:comment w:id="59" w:author="Sammy Mehtar" w:date="2019-09-14T23:14:00Z" w:initials="SM">
+    <w:p>
+      <w:pPr>
+        <w:pStyle w:val="CommentText"/>
+      </w:pPr>
+      <w:r>
+        <w:rPr>
+          <w:rStyle w:val="CommentReference"/>
+        </w:rPr>
+        <w:annotationRef/>
+      </w:r>
+      <w:r>
+        <w:t>Figure out what those are and how to do it</w:t>
+      </w:r>
+      <w:r>
+        <w:t xml:space="preserve">, and if they would be any more </w:t>
+      </w:r>
+      <w:r>
+        <w:t>valud.</w:t>
+      </w:r>
+      <w:bookmarkStart w:id="60" w:name="_GoBack"/>
+      <w:bookmarkEnd w:id="60"/>
+    </w:p>
+  </w:comment>
+  <w:comment w:id="61" w:author="Sammy Mehtar" w:date="2019-09-02T18:03:00Z" w:initials="SM">
+    <w:p>
+      <w:pPr>
+        <w:pStyle w:val="CommentText"/>
+      </w:pPr>
+      <w:r>
+        <w:rPr>
+          <w:rStyle w:val="CommentReference"/>
+        </w:rPr>
+        <w:annotationRef/>
+      </w:r>
+      <w:r>
         <w:t xml:space="preserve">I think I may only be able to do this to compare regions (district, gov). </w:t>
       </w:r>
     </w:p>
   </w:comment>
-  <w:comment w:id="59" w:author="Sammy Mehtar" w:date="2019-09-05T15:45:00Z" w:initials="SM">
+  <w:comment w:id="62" w:author="Sammy Mehtar" w:date="2019-09-05T15:45:00Z" w:initials="SM">
     <w:p>
       <w:pPr>
         <w:pStyle w:val="CommentText"/>
@@ -28638,7 +29192,7 @@
       </w:r>
     </w:p>
   </w:comment>
-  <w:comment w:id="60" w:author="Sammy Mehtar" w:date="2019-09-05T17:00:00Z" w:initials="SM">
+  <w:comment w:id="63" w:author="Sammy Mehtar" w:date="2019-09-05T17:00:00Z" w:initials="SM">
     <w:p>
       <w:pPr>
         <w:pStyle w:val="CommentText"/>
@@ -28654,7 +29208,7 @@
       </w:r>
     </w:p>
   </w:comment>
-  <w:comment w:id="61" w:author="Sammy Mehtar" w:date="2019-09-05T17:00:00Z" w:initials="SM">
+  <w:comment w:id="64" w:author="Sammy Mehtar" w:date="2019-09-05T17:00:00Z" w:initials="SM">
     <w:p>
       <w:pPr>
         <w:pStyle w:val="CommentText"/>
@@ -28670,7 +29224,7 @@
       </w:r>
     </w:p>
   </w:comment>
-  <w:comment w:id="62" w:author="Sammy Mehtar" w:date="2019-09-14T22:03:00Z" w:initials="SM">
+  <w:comment w:id="65" w:author="Sammy Mehtar" w:date="2019-09-14T22:03:00Z" w:initials="SM">
     <w:p>
       <w:pPr>
         <w:pStyle w:val="CommentText"/>
@@ -28686,7 +29240,7 @@
       </w:r>
     </w:p>
   </w:comment>
-  <w:comment w:id="64" w:author="Sammy Mehtar" w:date="2019-09-14T17:50:00Z" w:initials="SM">
+  <w:comment w:id="67" w:author="Sammy Mehtar" w:date="2019-09-14T17:50:00Z" w:initials="SM">
     <w:p>
       <w:pPr>
         <w:pStyle w:val="CommentText"/>
@@ -28702,7 +29256,7 @@
       </w:r>
     </w:p>
   </w:comment>
-  <w:comment w:id="66" w:author="Sammy Mehtar" w:date="2019-09-14T20:10:00Z" w:initials="SM">
+  <w:comment w:id="68" w:author="Sammy Mehtar" w:date="2019-09-14T20:10:00Z" w:initials="SM">
     <w:p>
       <w:pPr>
         <w:pStyle w:val="CommentText"/>
@@ -28718,12 +29272,12 @@
       </w:r>
     </w:p>
   </w:comment>
-  <w:comment w:id="67" w:author="Rohini Haar" w:date="2019-08-27T00:11:00Z" w:initials="RJH">
+  <w:comment w:id="69" w:author="Rohini Haar" w:date="2019-08-27T00:11:00Z" w:initials="RJH">
     <w:p>
       <w:pPr>
         <w:pStyle w:val="CommentText"/>
       </w:pPr>
-      <w:bookmarkStart w:id="68" w:name="_Hlk18156573"/>
+      <w:bookmarkStart w:id="70" w:name="_Hlk18156573"/>
       <w:r>
         <w:rPr>
           <w:rStyle w:val="CommentReference"/>
@@ -28734,9 +29288,9 @@
         <w:t xml:space="preserve">This table might go in supplementary but not here. </w:t>
       </w:r>
     </w:p>
-    <w:bookmarkEnd w:id="68"/>
+    <w:bookmarkEnd w:id="70"/>
   </w:comment>
-  <w:comment w:id="69" w:author="Sammy Mehtar" w:date="2019-06-12T13:29:00Z" w:initials="SM">
+  <w:comment w:id="71" w:author="Sammy Mehtar" w:date="2019-06-12T13:29:00Z" w:initials="SM">
     <w:p>
       <w:pPr>
         <w:pStyle w:val="CommentText"/>
@@ -28752,7 +29306,7 @@
       </w:r>
     </w:p>
   </w:comment>
-  <w:comment w:id="70" w:author="Sammy Mehtar" w:date="2019-06-18T01:04:00Z" w:initials="SM">
+  <w:comment w:id="72" w:author="Sammy Mehtar" w:date="2019-06-18T01:04:00Z" w:initials="SM">
     <w:p>
       <w:pPr>
         <w:pStyle w:val="CommentText"/>
@@ -28768,7 +29322,7 @@
       </w:r>
     </w:p>
   </w:comment>
-  <w:comment w:id="71" w:author="Sammy Mehtar" w:date="2019-06-18T01:04:00Z" w:initials="SM">
+  <w:comment w:id="73" w:author="Sammy Mehtar" w:date="2019-06-18T01:04:00Z" w:initials="SM">
     <w:p>
       <w:pPr>
         <w:pStyle w:val="CommentText"/>
@@ -28784,7 +29338,7 @@
       </w:r>
     </w:p>
   </w:comment>
-  <w:comment w:id="72" w:author="Rohini Haar" w:date="2019-08-27T00:11:00Z" w:initials="RJH">
+  <w:comment w:id="74" w:author="Rohini Haar" w:date="2019-08-27T00:11:00Z" w:initials="RJH">
     <w:p>
       <w:pPr>
         <w:pStyle w:val="CommentText"/>
@@ -28795,7 +29349,7 @@
         </w:rPr>
         <w:annotationRef/>
       </w:r>
-      <w:bookmarkStart w:id="73" w:name="_Hlk18156600"/>
+      <w:bookmarkStart w:id="75" w:name="_Hlk18156600"/>
       <w:r>
         <w:t xml:space="preserve">Chi squared or </w:t>
       </w:r>
@@ -28816,9 +29370,9 @@
         <w:t xml:space="preserve"> for binary variables. For the multivariable, chi and ANOVA. </w:t>
       </w:r>
     </w:p>
-    <w:bookmarkEnd w:id="73"/>
+    <w:bookmarkEnd w:id="75"/>
   </w:comment>
-  <w:comment w:id="74" w:author="Sammy Mehtar" w:date="2019-06-12T13:28:00Z" w:initials="SM">
+  <w:comment w:id="76" w:author="Sammy Mehtar" w:date="2019-06-12T13:28:00Z" w:initials="SM">
     <w:p>
       <w:pPr>
         <w:pStyle w:val="CommentText"/>
@@ -28837,38 +29391,6 @@
       <w:pPr>
         <w:pStyle w:val="CommentText"/>
       </w:pPr>
-    </w:p>
-  </w:comment>
-  <w:comment w:id="75" w:author="Sammy Mehtar" w:date="2019-06-12T13:23:00Z" w:initials="SM">
-    <w:p>
-      <w:pPr>
-        <w:pStyle w:val="CommentText"/>
-      </w:pPr>
-      <w:r>
-        <w:rPr>
-          <w:rStyle w:val="CommentReference"/>
-        </w:rPr>
-        <w:annotationRef/>
-      </w:r>
-      <w:r>
-        <w:t>#1</w:t>
-      </w:r>
-    </w:p>
-  </w:comment>
-  <w:comment w:id="76" w:author="Sammy Mehtar" w:date="2019-06-12T13:23:00Z" w:initials="SM">
-    <w:p>
-      <w:pPr>
-        <w:pStyle w:val="CommentText"/>
-      </w:pPr>
-      <w:r>
-        <w:rPr>
-          <w:rStyle w:val="CommentReference"/>
-        </w:rPr>
-        <w:annotationRef/>
-      </w:r>
-      <w:r>
-        <w:t>#3</w:t>
-      </w:r>
     </w:p>
   </w:comment>
   <w:comment w:id="77" w:author="Sammy Mehtar" w:date="2019-06-12T13:23:00Z" w:initials="SM">
@@ -28883,11 +29405,11 @@
         <w:annotationRef/>
       </w:r>
       <w:r>
-        <w:t>#2</w:t>
+        <w:t>#1</w:t>
       </w:r>
     </w:p>
   </w:comment>
-  <w:comment w:id="78" w:author="Sammy Mehtar" w:date="2019-06-12T13:22:00Z" w:initials="SM">
+  <w:comment w:id="78" w:author="Sammy Mehtar" w:date="2019-06-12T13:23:00Z" w:initials="SM">
     <w:p>
       <w:pPr>
         <w:pStyle w:val="CommentText"/>
@@ -28899,11 +29421,43 @@
         <w:annotationRef/>
       </w:r>
       <w:r>
-        <w:t>Under siege in 2016-2017</w:t>
+        <w:t>#3</w:t>
       </w:r>
     </w:p>
   </w:comment>
   <w:comment w:id="79" w:author="Sammy Mehtar" w:date="2019-06-12T13:23:00Z" w:initials="SM">
+    <w:p>
+      <w:pPr>
+        <w:pStyle w:val="CommentText"/>
+      </w:pPr>
+      <w:r>
+        <w:rPr>
+          <w:rStyle w:val="CommentReference"/>
+        </w:rPr>
+        <w:annotationRef/>
+      </w:r>
+      <w:r>
+        <w:t>#2</w:t>
+      </w:r>
+    </w:p>
+  </w:comment>
+  <w:comment w:id="80" w:author="Sammy Mehtar" w:date="2019-06-12T13:22:00Z" w:initials="SM">
+    <w:p>
+      <w:pPr>
+        <w:pStyle w:val="CommentText"/>
+      </w:pPr>
+      <w:r>
+        <w:rPr>
+          <w:rStyle w:val="CommentReference"/>
+        </w:rPr>
+        <w:annotationRef/>
+      </w:r>
+      <w:r>
+        <w:t>Under siege in 2016-2017</w:t>
+      </w:r>
+    </w:p>
+  </w:comment>
+  <w:comment w:id="81" w:author="Sammy Mehtar" w:date="2019-06-12T13:23:00Z" w:initials="SM">
     <w:p>
       <w:pPr>
         <w:pStyle w:val="CommentText"/>
@@ -28977,6 +29531,8 @@
   <w15:commentEx w15:paraId="74995E32" w15:paraIdParent="05DC47C5" w15:done="0"/>
   <w15:commentEx w15:paraId="73E8F774" w15:paraIdParent="05DC47C5" w15:done="0"/>
   <w15:commentEx w15:paraId="7D5361F4" w15:paraIdParent="05DC47C5" w15:done="0"/>
+  <w15:commentEx w15:paraId="37520C97" w15:done="0"/>
+  <w15:commentEx w15:paraId="7E7DFA4E" w15:paraIdParent="37520C97" w15:done="0"/>
   <w15:commentEx w15:paraId="59BC2096" w15:done="0"/>
   <w15:commentEx w15:paraId="62C5A4D5" w15:done="0"/>
   <w15:commentEx w15:paraId="18F71A32" w15:done="0"/>
@@ -29047,6 +29603,8 @@
   <w16cid:commentId w16cid:paraId="74995E32" w16cid:durableId="2117D650"/>
   <w16cid:commentId w16cid:paraId="73E8F774" w16cid:durableId="2117D74A"/>
   <w16cid:commentId w16cid:paraId="7D5361F4" w16cid:durableId="2127EC48"/>
+  <w16cid:commentId w16cid:paraId="37520C97" w16cid:durableId="2127F2C1"/>
+  <w16cid:commentId w16cid:paraId="7E7DFA4E" w16cid:durableId="2127F2D8"/>
   <w16cid:commentId w16cid:paraId="59BC2096" w16cid:durableId="2117D7FF"/>
   <w16cid:commentId w16cid:paraId="62C5A4D5" w16cid:durableId="211BAC30"/>
   <w16cid:commentId w16cid:paraId="18F71A32" w16cid:durableId="211BBDAF"/>
@@ -31050,6 +31608,11 @@
         <w:shd w:val="clear" w:color="auto" w:fill="D9E2F3" w:themeFill="accent1" w:themeFillTint="33"/>
       </w:tcPr>
     </w:tblStylePr>
+  </w:style>
+  <w:style w:type="character" w:customStyle="1" w:styleId="aceconstant">
+    <w:name w:val="ace_constant"/>
+    <w:basedOn w:val="DefaultParagraphFont"/>
+    <w:rsid w:val="000F4E9F"/>
   </w:style>
 </w:styles>
 </file>
@@ -33736,7 +34299,7 @@
 </file>
 
 <file path=customXml/itemProps1.xml><?xml version="1.0" encoding="utf-8"?>
-<ds:datastoreItem xmlns:ds="http://schemas.openxmlformats.org/officeDocument/2006/customXml" ds:itemID="{459BC825-B10D-4710-9202-FAC308F338A9}">
+<ds:datastoreItem xmlns:ds="http://schemas.openxmlformats.org/officeDocument/2006/customXml" ds:itemID="{FB9DC00A-1A1A-4578-8FA9-00D534C0C035}">
   <ds:schemaRefs>
     <ds:schemaRef ds:uri="http://schemas.openxmlformats.org/officeDocument/2006/bibliography"/>
   </ds:schemaRefs>

</xml_diff>

<commit_message>
Updates to discussion with politics
</commit_message>
<xml_diff>
--- a/Paper 2 Draft 2.0.docx
+++ b/Paper 2 Draft 2.0.docx
@@ -8701,26 +8701,83 @@
           <w:noProof/>
         </w:rPr>
       </w:pPr>
+      <w:commentRangeStart w:id="50"/>
       <w:r>
         <w:rPr>
           <w:noProof/>
         </w:rPr>
         <w:lastRenderedPageBreak/>
+        <w:drawing>
+          <wp:inline distT="0" distB="0" distL="0" distR="0" wp14:anchorId="6001BD8A" wp14:editId="3DD142E1">
+            <wp:extent cx="2666949" cy="1645889"/>
+            <wp:effectExtent l="0" t="0" r="635" b="0"/>
+            <wp:docPr id="14" name="Picture 14"/>
+            <wp:cNvGraphicFramePr>
+              <a:graphicFrameLocks xmlns:a="http://schemas.openxmlformats.org/drawingml/2006/main" noChangeAspect="1"/>
+            </wp:cNvGraphicFramePr>
+            <a:graphic xmlns:a="http://schemas.openxmlformats.org/drawingml/2006/main">
+              <a:graphicData uri="http://schemas.openxmlformats.org/drawingml/2006/picture">
+                <pic:pic xmlns:pic="http://schemas.openxmlformats.org/drawingml/2006/picture">
+                  <pic:nvPicPr>
+                    <pic:cNvPr id="1" name=""/>
+                    <pic:cNvPicPr/>
+                  </pic:nvPicPr>
+                  <pic:blipFill>
+                    <a:blip r:embed="rId25"/>
+                    <a:stretch>
+                      <a:fillRect/>
+                    </a:stretch>
+                  </pic:blipFill>
+                  <pic:spPr>
+                    <a:xfrm>
+                      <a:off x="0" y="0"/>
+                      <a:ext cx="2666949" cy="1645889"/>
+                    </a:xfrm>
+                    <a:prstGeom prst="rect">
+                      <a:avLst/>
+                    </a:prstGeom>
+                  </pic:spPr>
+                </pic:pic>
+              </a:graphicData>
+            </a:graphic>
+          </wp:inline>
+        </w:drawing>
+      </w:r>
+      <w:commentRangeEnd w:id="50"/>
+      <w:r>
+        <w:rPr>
+          <w:rStyle w:val="CommentReference"/>
+        </w:rPr>
+        <w:commentReference w:id="50"/>
+      </w:r>
+    </w:p>
+    <w:p>
+      <w:pPr>
+        <w:spacing w:line="360" w:lineRule="auto"/>
+        <w:jc w:val="both"/>
+        <w:rPr>
+          <w:noProof/>
+        </w:rPr>
+      </w:pPr>
+      <w:r>
+        <w:rPr>
+          <w:noProof/>
+        </w:rPr>
         <w:t xml:space="preserve">Stat Test </w:t>
       </w:r>
-      <w:commentRangeStart w:id="50"/>
+      <w:commentRangeStart w:id="51"/>
       <w:r>
         <w:rPr>
           <w:noProof/>
         </w:rPr>
         <w:t xml:space="preserve">Results </w:t>
       </w:r>
-      <w:commentRangeEnd w:id="50"/>
+      <w:commentRangeEnd w:id="51"/>
       <w:r>
         <w:rPr>
           <w:rStyle w:val="CommentReference"/>
         </w:rPr>
-        <w:commentReference w:id="50"/>
+        <w:commentReference w:id="51"/>
       </w:r>
       <w:r>
         <w:rPr>
@@ -10427,19 +10484,19 @@
         </w:rPr>
         <w:t xml:space="preserve"> - </w:t>
       </w:r>
-      <w:commentRangeStart w:id="51"/>
+      <w:commentRangeStart w:id="52"/>
       <w:r>
         <w:rPr>
           <w:noProof/>
         </w:rPr>
         <w:t>Assumption failed:</w:t>
       </w:r>
-      <w:commentRangeEnd w:id="51"/>
+      <w:commentRangeEnd w:id="52"/>
       <w:r>
         <w:rPr>
           <w:rStyle w:val="CommentReference"/>
         </w:rPr>
-        <w:commentReference w:id="51"/>
+        <w:commentReference w:id="52"/>
       </w:r>
       <w:r>
         <w:rPr>
@@ -10721,19 +10778,19 @@
         <w:spacing w:line="360" w:lineRule="auto"/>
         <w:jc w:val="both"/>
       </w:pPr>
-      <w:commentRangeStart w:id="52"/>
+      <w:commentRangeStart w:id="53"/>
       <w:r>
         <w:rPr>
           <w:noProof/>
         </w:rPr>
         <w:t>One proportion z-test</w:t>
       </w:r>
-      <w:commentRangeEnd w:id="52"/>
+      <w:commentRangeEnd w:id="53"/>
       <w:r>
         <w:rPr>
           <w:rStyle w:val="CommentReference"/>
         </w:rPr>
-        <w:commentReference w:id="52"/>
+        <w:commentReference w:id="53"/>
       </w:r>
       <w:r>
         <w:rPr>
@@ -10972,7 +11029,7 @@
         </w:rPr>
         <w:t>X-squared = 81.094, df = 1, p-</w:t>
       </w:r>
-      <w:commentRangeStart w:id="53"/>
+      <w:commentRangeStart w:id="54"/>
       <w:r>
         <w:rPr>
           <w:rFonts w:ascii="Lucida Console" w:eastAsia="Times New Roman" w:hAnsi="Lucida Console" w:cs="Courier New"/>
@@ -10982,12 +11039,12 @@
         </w:rPr>
         <w:t xml:space="preserve">value </w:t>
       </w:r>
-      <w:commentRangeEnd w:id="53"/>
+      <w:commentRangeEnd w:id="54"/>
       <w:r>
         <w:rPr>
           <w:rStyle w:val="CommentReference"/>
         </w:rPr>
-        <w:commentReference w:id="53"/>
+        <w:commentReference w:id="54"/>
       </w:r>
       <w:r>
         <w:rPr>
@@ -11260,6 +11317,7 @@
           <w:sz w:val="20"/>
           <w:szCs w:val="20"/>
         </w:rPr>
+        <w:lastRenderedPageBreak/>
         <w:t xml:space="preserve">0.5259085 </w:t>
       </w:r>
     </w:p>
@@ -11550,7 +11608,6 @@
           <w:rFonts w:ascii="Lucida Console" w:hAnsi="Lucida Console"/>
           <w:color w:val="FFFFFF"/>
         </w:rPr>
-        <w:lastRenderedPageBreak/>
         <w:t xml:space="preserve">data:  </w:t>
       </w:r>
       <w:proofErr w:type="gramStart"/>
@@ -11767,43 +11824,43 @@
           <w:noProof/>
         </w:rPr>
       </w:pPr>
-      <w:commentRangeStart w:id="54"/>
       <w:commentRangeStart w:id="55"/>
       <w:commentRangeStart w:id="56"/>
       <w:commentRangeStart w:id="57"/>
+      <w:commentRangeStart w:id="58"/>
       <w:r>
         <w:rPr>
           <w:noProof/>
         </w:rPr>
         <w:t>Kruskal-Wallis rank sum test</w:t>
       </w:r>
-      <w:commentRangeEnd w:id="54"/>
+      <w:commentRangeEnd w:id="55"/>
       <w:r>
         <w:rPr>
           <w:rStyle w:val="CommentReference"/>
         </w:rPr>
-        <w:commentReference w:id="54"/>
-      </w:r>
-      <w:commentRangeEnd w:id="55"/>
+        <w:commentReference w:id="55"/>
+      </w:r>
+      <w:commentRangeEnd w:id="56"/>
       <w:r>
         <w:rPr>
           <w:rStyle w:val="CommentReference"/>
         </w:rPr>
-        <w:commentReference w:id="55"/>
-      </w:r>
-      <w:commentRangeEnd w:id="56"/>
+        <w:commentReference w:id="56"/>
+      </w:r>
+      <w:commentRangeEnd w:id="57"/>
       <w:r>
         <w:rPr>
           <w:rStyle w:val="CommentReference"/>
         </w:rPr>
-        <w:commentReference w:id="56"/>
-      </w:r>
-      <w:commentRangeEnd w:id="57"/>
+        <w:commentReference w:id="57"/>
+      </w:r>
+      <w:commentRangeEnd w:id="58"/>
       <w:r>
         <w:rPr>
           <w:rStyle w:val="CommentReference"/>
         </w:rPr>
-        <w:commentReference w:id="57"/>
+        <w:commentReference w:id="58"/>
       </w:r>
       <w:r>
         <w:rPr>
@@ -11826,27 +11883,27 @@
         </w:rPr>
         <w:t>The K</w:t>
       </w:r>
-      <w:commentRangeStart w:id="58"/>
       <w:commentRangeStart w:id="59"/>
+      <w:commentRangeStart w:id="60"/>
       <w:r>
         <w:rPr>
           <w:noProof/>
         </w:rPr>
         <w:t xml:space="preserve">ruskal-Wallis </w:t>
       </w:r>
-      <w:commentRangeEnd w:id="58"/>
+      <w:commentRangeEnd w:id="59"/>
       <w:r>
         <w:rPr>
           <w:rStyle w:val="CommentReference"/>
         </w:rPr>
-        <w:commentReference w:id="58"/>
-      </w:r>
-      <w:commentRangeEnd w:id="59"/>
+        <w:commentReference w:id="59"/>
+      </w:r>
+      <w:commentRangeEnd w:id="60"/>
       <w:r>
         <w:rPr>
           <w:rStyle w:val="CommentReference"/>
         </w:rPr>
-        <w:commentReference w:id="59"/>
+        <w:commentReference w:id="60"/>
       </w:r>
       <w:r>
         <w:rPr>
@@ -12133,6 +12190,7 @@
         <w:jc w:val="both"/>
       </w:pPr>
       <w:r>
+        <w:lastRenderedPageBreak/>
         <w:t xml:space="preserve">It’s possible to use the function </w:t>
       </w:r>
       <w:proofErr w:type="spellStart"/>
@@ -12337,7 +12395,6 @@
           <w:rFonts w:ascii="Lucida Console" w:hAnsi="Lucida Console"/>
           <w:color w:val="FFFFFF"/>
         </w:rPr>
-        <w:lastRenderedPageBreak/>
         <w:t xml:space="preserve">P value adjustment method: BH </w:t>
       </w:r>
     </w:p>
@@ -13701,6 +13758,7 @@
                 <w:iCs/>
                 <w:noProof/>
               </w:rPr>
+              <w:lastRenderedPageBreak/>
               <w:t>Pairwise Test of Incidence by Governorate</w:t>
             </w:r>
           </w:p>
@@ -16592,6 +16650,7 @@
           <w:rFonts w:ascii="Lucida Console" w:hAnsi="Lucida Console"/>
           <w:color w:val="FFFFFF"/>
         </w:rPr>
+        <w:lastRenderedPageBreak/>
         <w:t>---</w:t>
       </w:r>
     </w:p>
@@ -17028,7 +17087,6 @@
           <w:rFonts w:ascii="Lucida Console" w:hAnsi="Lucida Console"/>
           <w:color w:val="FFFFFF"/>
         </w:rPr>
-        <w:lastRenderedPageBreak/>
         <w:t>2017-</w:t>
       </w:r>
       <w:proofErr w:type="gramStart"/>
@@ -17230,7 +17288,7 @@
                     <pic:cNvPicPr/>
                   </pic:nvPicPr>
                   <pic:blipFill>
-                    <a:blip r:embed="rId25">
+                    <a:blip r:embed="rId26">
                       <a:extLst>
                         <a:ext uri="{28A0092B-C50C-407E-A947-70E740481C1C}">
                           <a14:useLocalDpi xmlns:a14="http://schemas.microsoft.com/office/drawing/2010/main" val="0"/>
@@ -17290,7 +17348,7 @@
                     <pic:cNvPicPr/>
                   </pic:nvPicPr>
                   <pic:blipFill>
-                    <a:blip r:embed="rId26">
+                    <a:blip r:embed="rId27">
                       <a:extLst>
                         <a:ext uri="{28A0092B-C50C-407E-A947-70E740481C1C}">
                           <a14:useLocalDpi xmlns:a14="http://schemas.microsoft.com/office/drawing/2010/main" val="0"/>
@@ -17528,6 +17586,7 @@
         <w:rPr>
           <w:noProof/>
         </w:rPr>
+        <w:lastRenderedPageBreak/>
         <w:drawing>
           <wp:anchor distT="0" distB="0" distL="114300" distR="114300" simplePos="0" relativeHeight="251666432" behindDoc="0" locked="0" layoutInCell="1" allowOverlap="1" wp14:anchorId="5FEE0F48" wp14:editId="6EA970BE">
             <wp:simplePos x="0" y="0"/>
@@ -17552,7 +17611,7 @@
                     <pic:cNvPicPr/>
                   </pic:nvPicPr>
                   <pic:blipFill>
-                    <a:blip r:embed="rId27">
+                    <a:blip r:embed="rId28">
                       <a:extLst>
                         <a:ext uri="{28A0092B-C50C-407E-A947-70E740481C1C}">
                           <a14:useLocalDpi xmlns:a14="http://schemas.microsoft.com/office/drawing/2010/main" val="0"/>
@@ -17818,7 +17877,6 @@
           <w:rFonts w:ascii="Lucida Console" w:hAnsi="Lucida Console"/>
           <w:color w:val="FFFFFF"/>
         </w:rPr>
-        <w:lastRenderedPageBreak/>
         <w:t>---</w:t>
       </w:r>
     </w:p>
@@ -17916,10 +17974,12 @@
         </w:rPr>
       </w:pPr>
       <w:commentRangeStart w:id="65"/>
+      <w:commentRangeStart w:id="66"/>
       <w:r>
         <w:rPr>
           <w:noProof/>
         </w:rPr>
+        <w:lastRenderedPageBreak/>
         <w:drawing>
           <wp:inline distT="0" distB="0" distL="0" distR="0" wp14:anchorId="1A824848" wp14:editId="1789F010">
             <wp:extent cx="5647964" cy="3485601"/>
@@ -17936,7 +17996,7 @@
                     <pic:cNvPicPr/>
                   </pic:nvPicPr>
                   <pic:blipFill>
-                    <a:blip r:embed="rId28"/>
+                    <a:blip r:embed="rId29"/>
                     <a:stretch>
                       <a:fillRect/>
                     </a:stretch>
@@ -17963,6 +18023,13 @@
         </w:rPr>
         <w:commentReference w:id="65"/>
       </w:r>
+      <w:commentRangeEnd w:id="66"/>
+      <w:r>
+        <w:rPr>
+          <w:rStyle w:val="CommentReference"/>
+        </w:rPr>
+        <w:commentReference w:id="66"/>
+      </w:r>
     </w:p>
     <w:p>
       <w:pPr>
@@ -17972,6 +18039,66 @@
           <w:noProof/>
         </w:rPr>
       </w:pPr>
+      <w:r>
+        <w:rPr>
+          <w:noProof/>
+        </w:rPr>
+        <w:drawing>
+          <wp:anchor distT="0" distB="0" distL="114300" distR="114300" simplePos="0" relativeHeight="251669504" behindDoc="0" locked="0" layoutInCell="1" allowOverlap="1" wp14:anchorId="3D64CC4F" wp14:editId="03EBC1B4">
+            <wp:simplePos x="0" y="0"/>
+            <wp:positionH relativeFrom="column">
+              <wp:posOffset>0</wp:posOffset>
+            </wp:positionH>
+            <wp:positionV relativeFrom="paragraph">
+              <wp:posOffset>0</wp:posOffset>
+            </wp:positionV>
+            <wp:extent cx="5253990" cy="3242310"/>
+            <wp:effectExtent l="0" t="0" r="3810" b="0"/>
+            <wp:wrapTopAndBottom/>
+            <wp:docPr id="11" name="Picture 11"/>
+            <wp:cNvGraphicFramePr>
+              <a:graphicFrameLocks xmlns:a="http://schemas.openxmlformats.org/drawingml/2006/main" noChangeAspect="1"/>
+            </wp:cNvGraphicFramePr>
+            <a:graphic xmlns:a="http://schemas.openxmlformats.org/drawingml/2006/main">
+              <a:graphicData uri="http://schemas.openxmlformats.org/drawingml/2006/picture">
+                <pic:pic xmlns:pic="http://schemas.openxmlformats.org/drawingml/2006/picture">
+                  <pic:nvPicPr>
+                    <pic:cNvPr id="1" name=""/>
+                    <pic:cNvPicPr/>
+                  </pic:nvPicPr>
+                  <pic:blipFill>
+                    <a:blip r:embed="rId30">
+                      <a:extLst>
+                        <a:ext uri="{28A0092B-C50C-407E-A947-70E740481C1C}">
+                          <a14:useLocalDpi xmlns:a14="http://schemas.microsoft.com/office/drawing/2010/main" val="0"/>
+                        </a:ext>
+                      </a:extLst>
+                    </a:blip>
+                    <a:stretch>
+                      <a:fillRect/>
+                    </a:stretch>
+                  </pic:blipFill>
+                  <pic:spPr>
+                    <a:xfrm>
+                      <a:off x="0" y="0"/>
+                      <a:ext cx="5253990" cy="3242310"/>
+                    </a:xfrm>
+                    <a:prstGeom prst="rect">
+                      <a:avLst/>
+                    </a:prstGeom>
+                  </pic:spPr>
+                </pic:pic>
+              </a:graphicData>
+            </a:graphic>
+            <wp14:sizeRelH relativeFrom="margin">
+              <wp14:pctWidth>0</wp14:pctWidth>
+            </wp14:sizeRelH>
+            <wp14:sizeRelV relativeFrom="margin">
+              <wp14:pctHeight>0</wp14:pctHeight>
+            </wp14:sizeRelV>
+          </wp:anchor>
+        </w:drawing>
+      </w:r>
     </w:p>
     <w:p>
       <w:pPr>
@@ -17983,7 +18110,7 @@
           <w:szCs w:val="24"/>
         </w:rPr>
       </w:pPr>
-      <w:bookmarkStart w:id="66" w:name="Discussion"/>
+      <w:bookmarkStart w:id="67" w:name="Discussion"/>
       <w:r>
         <w:rPr>
           <w:rFonts w:ascii="Georgia" w:hAnsi="Georgia"/>
@@ -17993,7 +18120,7 @@
         <w:t>Discussion</w:t>
       </w:r>
     </w:p>
-    <w:bookmarkEnd w:id="66"/>
+    <w:bookmarkEnd w:id="67"/>
     <w:p>
       <w:pPr>
         <w:spacing w:line="360" w:lineRule="auto"/>
@@ -18010,6 +18137,7 @@
           <w:sz w:val="24"/>
           <w:szCs w:val="24"/>
         </w:rPr>
+        <w:lastRenderedPageBreak/>
         <w:t>The global burden of measles was estimated to be 6.7 million cases i</w:t>
       </w:r>
       <w:r>
@@ -18060,7 +18188,7 @@
         </w:rPr>
         <w:t xml:space="preserve">. In 2018, </w:t>
       </w:r>
-      <w:commentRangeStart w:id="67"/>
+      <w:commentRangeStart w:id="68"/>
       <w:r>
         <w:rPr>
           <w:rFonts w:ascii="Georgia" w:hAnsi="Georgia"/>
@@ -18077,12 +18205,12 @@
         </w:rPr>
         <w:t xml:space="preserve">353,236 </w:t>
       </w:r>
-      <w:commentRangeEnd w:id="67"/>
+      <w:commentRangeEnd w:id="68"/>
       <w:r>
         <w:rPr>
           <w:rStyle w:val="CommentReference"/>
         </w:rPr>
-        <w:commentReference w:id="67"/>
+        <w:commentReference w:id="68"/>
       </w:r>
       <w:r>
         <w:rPr>
@@ -18340,7 +18468,6 @@
           <w:sz w:val="24"/>
           <w:szCs w:val="24"/>
         </w:rPr>
-        <w:lastRenderedPageBreak/>
         <w:t xml:space="preserve">ACU’s EWARN has proven itself to be a robust surveillance </w:t>
       </w:r>
       <w:r>
@@ -18474,7 +18601,47 @@
           <w:sz w:val="24"/>
           <w:szCs w:val="24"/>
         </w:rPr>
-        <w:t xml:space="preserve">The system has remained stable for the most part, able to detect the large annual surges of suspected typhoid fever cases in the fall and deviations from the minute yet consistent baseline for acute flaccid paralysis that </w:t>
+        <w:t xml:space="preserve">The system </w:t>
+      </w:r>
+      <w:r>
+        <w:rPr>
+          <w:rFonts w:ascii="Georgia" w:hAnsi="Georgia"/>
+          <w:sz w:val="24"/>
+          <w:szCs w:val="24"/>
+        </w:rPr>
+        <w:t xml:space="preserve">has remained stable </w:t>
+      </w:r>
+      <w:r>
+        <w:rPr>
+          <w:rFonts w:ascii="Georgia" w:hAnsi="Georgia"/>
+          <w:sz w:val="24"/>
+          <w:szCs w:val="24"/>
+        </w:rPr>
+        <w:t xml:space="preserve">despite the conflict, </w:t>
+      </w:r>
+      <w:r>
+        <w:rPr>
+          <w:rFonts w:ascii="Georgia" w:hAnsi="Georgia"/>
+          <w:sz w:val="24"/>
+          <w:szCs w:val="24"/>
+        </w:rPr>
+        <w:t>able to detect the large annual surges of suspected typhoid fever cases in the fall and deviations from the minute yet consistent baseline</w:t>
+      </w:r>
+      <w:r>
+        <w:rPr>
+          <w:rFonts w:ascii="Georgia" w:hAnsi="Georgia"/>
+          <w:sz w:val="24"/>
+          <w:szCs w:val="24"/>
+        </w:rPr>
+        <w:t xml:space="preserve"> incidence of</w:t>
+      </w:r>
+      <w:r>
+        <w:rPr>
+          <w:rFonts w:ascii="Georgia" w:hAnsi="Georgia"/>
+          <w:sz w:val="24"/>
+          <w:szCs w:val="24"/>
+        </w:rPr>
+        <w:t xml:space="preserve"> acute flaccid paralysis that </w:t>
       </w:r>
       <w:r>
         <w:rPr>
@@ -18500,6 +18667,1285 @@
         </w:rPr>
         <w:t>gations for polio.</w:t>
       </w:r>
+      <w:r>
+        <w:rPr>
+          <w:rFonts w:ascii="Georgia" w:hAnsi="Georgia"/>
+          <w:sz w:val="24"/>
+          <w:szCs w:val="24"/>
+        </w:rPr>
+        <w:t xml:space="preserve"> </w:t>
+      </w:r>
+      <w:r>
+        <w:rPr>
+          <w:rFonts w:ascii="Georgia" w:hAnsi="Georgia"/>
+          <w:sz w:val="24"/>
+          <w:szCs w:val="24"/>
+        </w:rPr>
+        <w:t xml:space="preserve">By reporting the timeliness and completeness of each district’s reports and utilizing a zero-reporting protocol, </w:t>
+      </w:r>
+      <w:commentRangeStart w:id="69"/>
+      <w:r>
+        <w:rPr>
+          <w:rFonts w:ascii="Georgia" w:hAnsi="Georgia"/>
+          <w:sz w:val="24"/>
+          <w:szCs w:val="24"/>
+        </w:rPr>
+        <w:t>gaps in surveillance</w:t>
+      </w:r>
+      <w:commentRangeEnd w:id="69"/>
+      <w:r>
+        <w:rPr>
+          <w:rStyle w:val="CommentReference"/>
+        </w:rPr>
+        <w:commentReference w:id="69"/>
+      </w:r>
+      <w:r>
+        <w:rPr>
+          <w:rFonts w:ascii="Georgia" w:hAnsi="Georgia"/>
+          <w:sz w:val="24"/>
+          <w:szCs w:val="24"/>
+        </w:rPr>
+        <w:t xml:space="preserve"> data can be easily </w:t>
+      </w:r>
+      <w:r>
+        <w:rPr>
+          <w:rFonts w:ascii="Georgia" w:hAnsi="Georgia"/>
+          <w:sz w:val="24"/>
+          <w:szCs w:val="24"/>
+        </w:rPr>
+        <w:t>identified,</w:t>
+      </w:r>
+      <w:r>
+        <w:rPr>
+          <w:rFonts w:ascii="Georgia" w:hAnsi="Georgia"/>
+          <w:sz w:val="24"/>
+          <w:szCs w:val="24"/>
+        </w:rPr>
+        <w:t xml:space="preserve"> and unreported information can be distinguished from the true absence of cases.</w:t>
+      </w:r>
+    </w:p>
+    <w:p>
+      <w:pPr>
+        <w:spacing w:line="360" w:lineRule="auto"/>
+        <w:jc w:val="both"/>
+        <w:rPr>
+          <w:rFonts w:ascii="Georgia" w:hAnsi="Georgia"/>
+          <w:sz w:val="24"/>
+          <w:szCs w:val="24"/>
+        </w:rPr>
+      </w:pPr>
+      <w:r>
+        <w:rPr>
+          <w:rFonts w:ascii="Georgia" w:hAnsi="Georgia"/>
+          <w:sz w:val="24"/>
+          <w:szCs w:val="24"/>
+        </w:rPr>
+        <w:t>The measles outbreak in 2017 was</w:t>
+      </w:r>
+      <w:r>
+        <w:rPr>
+          <w:rFonts w:ascii="Georgia" w:hAnsi="Georgia"/>
+          <w:sz w:val="24"/>
+          <w:szCs w:val="24"/>
+        </w:rPr>
+        <w:t xml:space="preserve"> largely confined </w:t>
+      </w:r>
+      <w:r>
+        <w:rPr>
+          <w:rFonts w:ascii="Georgia" w:hAnsi="Georgia"/>
+          <w:sz w:val="24"/>
+          <w:szCs w:val="24"/>
+        </w:rPr>
+        <w:t>three</w:t>
+      </w:r>
+      <w:r>
+        <w:rPr>
+          <w:rFonts w:ascii="Georgia" w:hAnsi="Georgia"/>
+          <w:sz w:val="24"/>
+          <w:szCs w:val="24"/>
+        </w:rPr>
+        <w:t xml:space="preserve"> districts: Abu Kamal and Al-</w:t>
+      </w:r>
+      <w:proofErr w:type="spellStart"/>
+      <w:r>
+        <w:rPr>
+          <w:rFonts w:ascii="Georgia" w:hAnsi="Georgia"/>
+          <w:sz w:val="24"/>
+          <w:szCs w:val="24"/>
+        </w:rPr>
+        <w:t>Mayadin</w:t>
+      </w:r>
+      <w:proofErr w:type="spellEnd"/>
+      <w:r>
+        <w:rPr>
+          <w:rFonts w:ascii="Georgia" w:hAnsi="Georgia"/>
+          <w:sz w:val="24"/>
+          <w:szCs w:val="24"/>
+        </w:rPr>
+        <w:t xml:space="preserve">, two neighboring districts in the east of the </w:t>
+      </w:r>
+      <w:r>
+        <w:rPr>
+          <w:rFonts w:ascii="Georgia" w:hAnsi="Georgia"/>
+          <w:sz w:val="24"/>
+          <w:szCs w:val="24"/>
+        </w:rPr>
+        <w:t xml:space="preserve">country </w:t>
+      </w:r>
+      <w:r>
+        <w:rPr>
+          <w:rFonts w:ascii="Georgia" w:hAnsi="Georgia"/>
+          <w:sz w:val="24"/>
+          <w:szCs w:val="24"/>
+        </w:rPr>
+        <w:t>i</w:t>
+      </w:r>
+      <w:r>
+        <w:rPr>
+          <w:rFonts w:ascii="Georgia" w:hAnsi="Georgia"/>
+          <w:sz w:val="24"/>
+          <w:szCs w:val="24"/>
+        </w:rPr>
+        <w:t>n the Deir-</w:t>
+      </w:r>
+      <w:proofErr w:type="spellStart"/>
+      <w:r>
+        <w:rPr>
+          <w:rFonts w:ascii="Georgia" w:hAnsi="Georgia"/>
+          <w:sz w:val="24"/>
+          <w:szCs w:val="24"/>
+        </w:rPr>
+        <w:t>ez</w:t>
+      </w:r>
+      <w:proofErr w:type="spellEnd"/>
+      <w:r>
+        <w:rPr>
+          <w:rFonts w:ascii="Georgia" w:hAnsi="Georgia"/>
+          <w:sz w:val="24"/>
+          <w:szCs w:val="24"/>
+        </w:rPr>
+        <w:t>-</w:t>
+      </w:r>
+      <w:proofErr w:type="spellStart"/>
+      <w:r>
+        <w:rPr>
+          <w:rFonts w:ascii="Georgia" w:hAnsi="Georgia"/>
+          <w:sz w:val="24"/>
+          <w:szCs w:val="24"/>
+        </w:rPr>
+        <w:t>Zor</w:t>
+      </w:r>
+      <w:proofErr w:type="spellEnd"/>
+      <w:r>
+        <w:rPr>
+          <w:rFonts w:ascii="Georgia" w:hAnsi="Georgia"/>
+          <w:sz w:val="24"/>
+          <w:szCs w:val="24"/>
+        </w:rPr>
+        <w:t xml:space="preserve"> Governorate</w:t>
+      </w:r>
+      <w:r>
+        <w:rPr>
+          <w:rFonts w:ascii="Georgia" w:hAnsi="Georgia"/>
+          <w:sz w:val="24"/>
+          <w:szCs w:val="24"/>
+        </w:rPr>
+        <w:t xml:space="preserve">, and a relatively minor outbreak in </w:t>
+      </w:r>
+      <w:proofErr w:type="spellStart"/>
+      <w:r>
+        <w:rPr>
+          <w:rFonts w:ascii="Georgia" w:hAnsi="Georgia"/>
+          <w:sz w:val="24"/>
+          <w:szCs w:val="24"/>
+        </w:rPr>
+        <w:t>A’zaz</w:t>
+      </w:r>
+      <w:proofErr w:type="spellEnd"/>
+      <w:r>
+        <w:rPr>
+          <w:rFonts w:ascii="Georgia" w:hAnsi="Georgia"/>
+          <w:sz w:val="24"/>
+          <w:szCs w:val="24"/>
+        </w:rPr>
+        <w:t>, in the north of the Aleppo governorate</w:t>
+      </w:r>
+      <w:r>
+        <w:rPr>
+          <w:rFonts w:ascii="Georgia" w:hAnsi="Georgia"/>
+          <w:sz w:val="24"/>
+          <w:szCs w:val="24"/>
+        </w:rPr>
+        <w:t xml:space="preserve">. </w:t>
+      </w:r>
+      <w:r>
+        <w:rPr>
+          <w:rFonts w:ascii="Georgia" w:hAnsi="Georgia"/>
+          <w:sz w:val="24"/>
+          <w:szCs w:val="24"/>
+        </w:rPr>
+        <w:t xml:space="preserve">In </w:t>
+      </w:r>
+      <w:commentRangeStart w:id="70"/>
+      <w:r>
+        <w:rPr>
+          <w:rFonts w:ascii="Georgia" w:hAnsi="Georgia"/>
+          <w:sz w:val="24"/>
+          <w:szCs w:val="24"/>
+        </w:rPr>
+        <w:t>2018</w:t>
+      </w:r>
+      <w:commentRangeEnd w:id="70"/>
+      <w:r>
+        <w:rPr>
+          <w:rStyle w:val="CommentReference"/>
+        </w:rPr>
+        <w:commentReference w:id="70"/>
+      </w:r>
+      <w:r>
+        <w:rPr>
+          <w:rFonts w:ascii="Georgia" w:hAnsi="Georgia"/>
+          <w:sz w:val="24"/>
+          <w:szCs w:val="24"/>
+        </w:rPr>
+        <w:t>, the outbreak</w:t>
+      </w:r>
+      <w:r>
+        <w:rPr>
+          <w:rFonts w:ascii="Georgia" w:hAnsi="Georgia"/>
+          <w:sz w:val="24"/>
+          <w:szCs w:val="24"/>
+        </w:rPr>
+        <w:t xml:space="preserve"> spread farther west</w:t>
+      </w:r>
+      <w:r>
+        <w:rPr>
+          <w:rFonts w:ascii="Georgia" w:hAnsi="Georgia"/>
+          <w:sz w:val="24"/>
+          <w:szCs w:val="24"/>
+        </w:rPr>
+        <w:t xml:space="preserve">, </w:t>
+      </w:r>
+      <w:r>
+        <w:rPr>
+          <w:rFonts w:ascii="Georgia" w:hAnsi="Georgia"/>
+          <w:sz w:val="24"/>
+          <w:szCs w:val="24"/>
+        </w:rPr>
+        <w:t>affecting the districts of Al-</w:t>
+      </w:r>
+      <w:proofErr w:type="spellStart"/>
+      <w:r>
+        <w:rPr>
+          <w:rFonts w:ascii="Georgia" w:hAnsi="Georgia"/>
+          <w:sz w:val="24"/>
+          <w:szCs w:val="24"/>
+        </w:rPr>
+        <w:t>Mayadin</w:t>
+      </w:r>
+      <w:proofErr w:type="spellEnd"/>
+      <w:r>
+        <w:rPr>
+          <w:rFonts w:ascii="Georgia" w:hAnsi="Georgia"/>
+          <w:sz w:val="24"/>
+          <w:szCs w:val="24"/>
+        </w:rPr>
+        <w:t xml:space="preserve"> and Deir-</w:t>
+      </w:r>
+      <w:proofErr w:type="spellStart"/>
+      <w:r>
+        <w:rPr>
+          <w:rFonts w:ascii="Georgia" w:hAnsi="Georgia"/>
+          <w:sz w:val="24"/>
+          <w:szCs w:val="24"/>
+        </w:rPr>
+        <w:t>ez</w:t>
+      </w:r>
+      <w:proofErr w:type="spellEnd"/>
+      <w:r>
+        <w:rPr>
+          <w:rFonts w:ascii="Georgia" w:hAnsi="Georgia"/>
+          <w:sz w:val="24"/>
+          <w:szCs w:val="24"/>
+        </w:rPr>
+        <w:t>-</w:t>
+      </w:r>
+      <w:proofErr w:type="spellStart"/>
+      <w:r>
+        <w:rPr>
+          <w:rFonts w:ascii="Georgia" w:hAnsi="Georgia"/>
+          <w:sz w:val="24"/>
+          <w:szCs w:val="24"/>
+        </w:rPr>
+        <w:t>Zor</w:t>
+      </w:r>
+      <w:proofErr w:type="spellEnd"/>
+      <w:r>
+        <w:rPr>
+          <w:rFonts w:ascii="Georgia" w:hAnsi="Georgia"/>
+          <w:sz w:val="24"/>
+          <w:szCs w:val="24"/>
+        </w:rPr>
+        <w:t xml:space="preserve"> in the Deir-</w:t>
+      </w:r>
+      <w:proofErr w:type="spellStart"/>
+      <w:r>
+        <w:rPr>
+          <w:rFonts w:ascii="Georgia" w:hAnsi="Georgia"/>
+          <w:sz w:val="24"/>
+          <w:szCs w:val="24"/>
+        </w:rPr>
+        <w:t>ez</w:t>
+      </w:r>
+      <w:proofErr w:type="spellEnd"/>
+      <w:r>
+        <w:rPr>
+          <w:rFonts w:ascii="Georgia" w:hAnsi="Georgia"/>
+          <w:sz w:val="24"/>
+          <w:szCs w:val="24"/>
+        </w:rPr>
+        <w:t>-</w:t>
+      </w:r>
+      <w:proofErr w:type="spellStart"/>
+      <w:r>
+        <w:rPr>
+          <w:rFonts w:ascii="Georgia" w:hAnsi="Georgia"/>
+          <w:sz w:val="24"/>
+          <w:szCs w:val="24"/>
+        </w:rPr>
+        <w:t>Zor</w:t>
+      </w:r>
+      <w:proofErr w:type="spellEnd"/>
+      <w:r>
+        <w:rPr>
+          <w:rFonts w:ascii="Georgia" w:hAnsi="Georgia"/>
+          <w:sz w:val="24"/>
+          <w:szCs w:val="24"/>
+        </w:rPr>
+        <w:t xml:space="preserve"> governorate and </w:t>
+      </w:r>
+      <w:proofErr w:type="spellStart"/>
+      <w:r>
+        <w:rPr>
+          <w:rFonts w:ascii="Georgia" w:hAnsi="Georgia"/>
+          <w:sz w:val="24"/>
+          <w:szCs w:val="24"/>
+        </w:rPr>
+        <w:t>Ath-Thawrah</w:t>
+      </w:r>
+      <w:proofErr w:type="spellEnd"/>
+      <w:r>
+        <w:rPr>
+          <w:rFonts w:ascii="Georgia" w:hAnsi="Georgia"/>
+          <w:sz w:val="24"/>
+          <w:szCs w:val="24"/>
+        </w:rPr>
+        <w:t xml:space="preserve"> in the Ar-Raqqa governorate</w:t>
+      </w:r>
+      <w:r>
+        <w:rPr>
+          <w:rFonts w:ascii="Georgia" w:hAnsi="Georgia"/>
+          <w:sz w:val="24"/>
+          <w:szCs w:val="24"/>
+        </w:rPr>
+        <w:t>, with another minor outbreak in Jarablus in the north of the Aleppo governorate</w:t>
+      </w:r>
+      <w:r>
+        <w:rPr>
+          <w:rFonts w:ascii="Georgia" w:hAnsi="Georgia"/>
+          <w:sz w:val="24"/>
+          <w:szCs w:val="24"/>
+        </w:rPr>
+        <w:t>.</w:t>
+      </w:r>
+      <w:r>
+        <w:rPr>
+          <w:rFonts w:ascii="Georgia" w:hAnsi="Georgia"/>
+          <w:sz w:val="24"/>
+          <w:szCs w:val="24"/>
+        </w:rPr>
+        <w:t xml:space="preserve"> </w:t>
+      </w:r>
+    </w:p>
+    <w:p>
+      <w:pPr>
+        <w:spacing w:line="360" w:lineRule="auto"/>
+        <w:jc w:val="both"/>
+        <w:rPr>
+          <w:rFonts w:ascii="Georgia" w:hAnsi="Georgia"/>
+          <w:sz w:val="24"/>
+          <w:szCs w:val="24"/>
+        </w:rPr>
+      </w:pPr>
+      <w:r>
+        <w:rPr>
+          <w:rFonts w:ascii="Georgia" w:hAnsi="Georgia"/>
+          <w:sz w:val="24"/>
+          <w:szCs w:val="24"/>
+        </w:rPr>
+        <w:lastRenderedPageBreak/>
+        <w:t xml:space="preserve">Children &lt;5 years of age were at a greater risk than the rest of the population. While there was no significant difference between males and females in children, </w:t>
+      </w:r>
+      <w:commentRangeStart w:id="71"/>
+      <w:commentRangeStart w:id="72"/>
+      <w:r>
+        <w:rPr>
+          <w:rFonts w:ascii="Georgia" w:hAnsi="Georgia"/>
+          <w:sz w:val="24"/>
+          <w:szCs w:val="24"/>
+        </w:rPr>
+        <w:t>there was a statistically significant difference between sexes in cases ≥5 years,</w:t>
+      </w:r>
+      <w:commentRangeEnd w:id="71"/>
+      <w:r>
+        <w:rPr>
+          <w:rStyle w:val="CommentReference"/>
+        </w:rPr>
+        <w:commentReference w:id="71"/>
+      </w:r>
+      <w:commentRangeEnd w:id="72"/>
+      <w:r>
+        <w:rPr>
+          <w:rStyle w:val="CommentReference"/>
+        </w:rPr>
+        <w:commentReference w:id="72"/>
+      </w:r>
+      <w:r>
+        <w:rPr>
+          <w:rFonts w:ascii="Georgia" w:hAnsi="Georgia"/>
+          <w:sz w:val="24"/>
+          <w:szCs w:val="24"/>
+        </w:rPr>
+        <w:t xml:space="preserve"> with men at a greater risk than women. It is unclear whether this was because men were more likely to present to healthcare facilities when sick or if women were more likely to have been vaccinated. </w:t>
+      </w:r>
+    </w:p>
+    <w:p>
+      <w:pPr>
+        <w:spacing w:line="360" w:lineRule="auto"/>
+        <w:ind w:left="1440"/>
+        <w:jc w:val="both"/>
+        <w:rPr>
+          <w:rFonts w:ascii="Georgia" w:hAnsi="Georgia"/>
+          <w:sz w:val="24"/>
+          <w:szCs w:val="24"/>
+        </w:rPr>
+      </w:pPr>
+      <w:commentRangeStart w:id="73"/>
+      <w:r>
+        <w:rPr>
+          <w:noProof/>
+        </w:rPr>
+        <w:drawing>
+          <wp:anchor distT="0" distB="0" distL="114300" distR="114300" simplePos="0" relativeHeight="251670528" behindDoc="0" locked="0" layoutInCell="1" allowOverlap="1" wp14:anchorId="683EEFD1" wp14:editId="601F78A9">
+            <wp:simplePos x="0" y="0"/>
+            <wp:positionH relativeFrom="column">
+              <wp:posOffset>-379095</wp:posOffset>
+            </wp:positionH>
+            <wp:positionV relativeFrom="paragraph">
+              <wp:posOffset>3163570</wp:posOffset>
+            </wp:positionV>
+            <wp:extent cx="3756025" cy="2282190"/>
+            <wp:effectExtent l="0" t="0" r="0" b="3810"/>
+            <wp:wrapSquare wrapText="bothSides"/>
+            <wp:docPr id="17" name="Picture 17" descr="https://news.bbcimg.co.uk/news/special/2017/newsspec_17978/img/iraq_syria_control_jan2015_jan2018_976-nc.png"/>
+            <wp:cNvGraphicFramePr>
+              <a:graphicFrameLocks xmlns:a="http://schemas.openxmlformats.org/drawingml/2006/main" noChangeAspect="1"/>
+            </wp:cNvGraphicFramePr>
+            <a:graphic xmlns:a="http://schemas.openxmlformats.org/drawingml/2006/main">
+              <a:graphicData uri="http://schemas.openxmlformats.org/drawingml/2006/picture">
+                <pic:pic xmlns:pic="http://schemas.openxmlformats.org/drawingml/2006/picture">
+                  <pic:nvPicPr>
+                    <pic:cNvPr id="0" name="Picture 1" descr="https://news.bbcimg.co.uk/news/special/2017/newsspec_17978/img/iraq_syria_control_jan2015_jan2018_976-nc.png"/>
+                    <pic:cNvPicPr>
+                      <a:picLocks noChangeAspect="1" noChangeArrowheads="1"/>
+                    </pic:cNvPicPr>
+                  </pic:nvPicPr>
+                  <pic:blipFill>
+                    <a:blip r:embed="rId31" cstate="print">
+                      <a:extLst>
+                        <a:ext uri="{28A0092B-C50C-407E-A947-70E740481C1C}">
+                          <a14:useLocalDpi xmlns:a14="http://schemas.microsoft.com/office/drawing/2010/main" val="0"/>
+                        </a:ext>
+                      </a:extLst>
+                    </a:blip>
+                    <a:srcRect/>
+                    <a:stretch>
+                      <a:fillRect/>
+                    </a:stretch>
+                  </pic:blipFill>
+                  <pic:spPr bwMode="auto">
+                    <a:xfrm>
+                      <a:off x="0" y="0"/>
+                      <a:ext cx="3756025" cy="2282190"/>
+                    </a:xfrm>
+                    <a:prstGeom prst="rect">
+                      <a:avLst/>
+                    </a:prstGeom>
+                    <a:noFill/>
+                    <a:ln>
+                      <a:noFill/>
+                    </a:ln>
+                  </pic:spPr>
+                </pic:pic>
+              </a:graphicData>
+            </a:graphic>
+            <wp14:sizeRelH relativeFrom="margin">
+              <wp14:pctWidth>0</wp14:pctWidth>
+            </wp14:sizeRelH>
+            <wp14:sizeRelV relativeFrom="margin">
+              <wp14:pctHeight>0</wp14:pctHeight>
+            </wp14:sizeRelV>
+          </wp:anchor>
+        </w:drawing>
+      </w:r>
+      <w:commentRangeEnd w:id="73"/>
+      <w:r>
+        <w:rPr>
+          <w:noProof/>
+        </w:rPr>
+        <w:drawing>
+          <wp:anchor distT="0" distB="0" distL="114300" distR="114300" simplePos="0" relativeHeight="251671552" behindDoc="0" locked="0" layoutInCell="1" allowOverlap="1" wp14:anchorId="0492BCAE" wp14:editId="1B56C80E">
+            <wp:simplePos x="0" y="0"/>
+            <wp:positionH relativeFrom="column">
+              <wp:posOffset>3562350</wp:posOffset>
+            </wp:positionH>
+            <wp:positionV relativeFrom="paragraph">
+              <wp:posOffset>3135630</wp:posOffset>
+            </wp:positionV>
+            <wp:extent cx="2979420" cy="2367915"/>
+            <wp:effectExtent l="0" t="0" r="0" b="0"/>
+            <wp:wrapSquare wrapText="bothSides"/>
+            <wp:docPr id="18" name="Picture 18" descr="Vladimir Putin s war in Syria Why would he stop now Russian ers have brought the regime of Bashar al Assad within sight of victory but the bloodshed"/>
+            <wp:cNvGraphicFramePr>
+              <a:graphicFrameLocks xmlns:a="http://schemas.openxmlformats.org/drawingml/2006/main" noChangeAspect="1"/>
+            </wp:cNvGraphicFramePr>
+            <a:graphic xmlns:a="http://schemas.openxmlformats.org/drawingml/2006/main">
+              <a:graphicData uri="http://schemas.openxmlformats.org/drawingml/2006/picture">
+                <pic:pic xmlns:pic="http://schemas.openxmlformats.org/drawingml/2006/picture">
+                  <pic:nvPicPr>
+                    <pic:cNvPr id="0" name="Picture 3" descr="Vladimir Putin s war in Syria Why would he stop now Russian ers have brought the regime of Bashar al Assad within sight of victory but the bloodshed"/>
+                    <pic:cNvPicPr>
+                      <a:picLocks noChangeAspect="1" noChangeArrowheads="1"/>
+                    </pic:cNvPicPr>
+                  </pic:nvPicPr>
+                  <pic:blipFill>
+                    <a:blip r:embed="rId32" cstate="print">
+                      <a:extLst>
+                        <a:ext uri="{28A0092B-C50C-407E-A947-70E740481C1C}">
+                          <a14:useLocalDpi xmlns:a14="http://schemas.microsoft.com/office/drawing/2010/main" val="0"/>
+                        </a:ext>
+                      </a:extLst>
+                    </a:blip>
+                    <a:srcRect/>
+                    <a:stretch>
+                      <a:fillRect/>
+                    </a:stretch>
+                  </pic:blipFill>
+                  <pic:spPr bwMode="auto">
+                    <a:xfrm>
+                      <a:off x="0" y="0"/>
+                      <a:ext cx="2979420" cy="2367915"/>
+                    </a:xfrm>
+                    <a:prstGeom prst="rect">
+                      <a:avLst/>
+                    </a:prstGeom>
+                    <a:noFill/>
+                    <a:ln>
+                      <a:noFill/>
+                    </a:ln>
+                  </pic:spPr>
+                </pic:pic>
+              </a:graphicData>
+            </a:graphic>
+          </wp:anchor>
+        </w:drawing>
+      </w:r>
+      <w:commentRangeStart w:id="74"/>
+      <w:r>
+        <w:rPr>
+          <w:rFonts w:ascii="Georgia" w:hAnsi="Georgia"/>
+          <w:sz w:val="24"/>
+          <w:szCs w:val="24"/>
+        </w:rPr>
+        <w:t>Mar</w:t>
+      </w:r>
+      <w:commentRangeEnd w:id="74"/>
+      <w:r>
+        <w:rPr>
+          <w:rStyle w:val="CommentReference"/>
+        </w:rPr>
+        <w:commentReference w:id="74"/>
+      </w:r>
+      <w:r>
+        <w:rPr>
+          <w:rFonts w:ascii="Georgia" w:hAnsi="Georgia"/>
+          <w:sz w:val="24"/>
+          <w:szCs w:val="24"/>
+        </w:rPr>
+        <w:t xml:space="preserve">ch 4, 2013, the governorate of Ar-Raqqa fell to </w:t>
+      </w:r>
+      <w:r>
+        <w:rPr>
+          <w:rFonts w:ascii="Georgia" w:hAnsi="Georgia"/>
+          <w:sz w:val="24"/>
+          <w:szCs w:val="24"/>
+        </w:rPr>
+        <w:t xml:space="preserve">the Syrian opposition, with several groups, including Al-Nusra Front and what was then known as the Islamic State in Iraq (ISI) operating there. ISI attempted to merge with Al-Nusra front in </w:t>
+      </w:r>
+      <w:proofErr w:type="gramStart"/>
+      <w:r>
+        <w:rPr>
+          <w:rFonts w:ascii="Georgia" w:hAnsi="Georgia"/>
+          <w:sz w:val="24"/>
+          <w:szCs w:val="24"/>
+        </w:rPr>
+        <w:t>April 2013, and</w:t>
+      </w:r>
+      <w:proofErr w:type="gramEnd"/>
+      <w:r>
+        <w:rPr>
+          <w:rFonts w:ascii="Georgia" w:hAnsi="Georgia"/>
+          <w:sz w:val="24"/>
+          <w:szCs w:val="24"/>
+        </w:rPr>
+        <w:t xml:space="preserve"> change</w:t>
+      </w:r>
+      <w:r>
+        <w:rPr>
+          <w:rFonts w:ascii="Georgia" w:hAnsi="Georgia"/>
+          <w:sz w:val="24"/>
+          <w:szCs w:val="24"/>
+        </w:rPr>
+        <w:t>d</w:t>
+      </w:r>
+      <w:r>
+        <w:rPr>
+          <w:rFonts w:ascii="Georgia" w:hAnsi="Georgia"/>
+          <w:sz w:val="24"/>
+          <w:szCs w:val="24"/>
+        </w:rPr>
+        <w:t xml:space="preserve"> its name to the Islamic State in Iraq and Syria (ISIS), </w:t>
+      </w:r>
+      <w:r>
+        <w:rPr>
+          <w:rFonts w:ascii="Georgia" w:hAnsi="Georgia"/>
+          <w:sz w:val="24"/>
+          <w:szCs w:val="24"/>
+        </w:rPr>
+        <w:t xml:space="preserve">known in Arabic as </w:t>
+      </w:r>
+      <w:r>
+        <w:rPr>
+          <w:rFonts w:ascii="Georgia" w:hAnsi="Georgia"/>
+          <w:i/>
+          <w:iCs/>
+          <w:sz w:val="24"/>
+          <w:szCs w:val="24"/>
+        </w:rPr>
+        <w:t>Daesh</w:t>
+      </w:r>
+      <w:r>
+        <w:rPr>
+          <w:rFonts w:ascii="Georgia" w:hAnsi="Georgia"/>
+          <w:sz w:val="24"/>
+          <w:szCs w:val="24"/>
+        </w:rPr>
+        <w:t xml:space="preserve">, </w:t>
+      </w:r>
+      <w:r>
+        <w:rPr>
+          <w:rFonts w:ascii="Georgia" w:hAnsi="Georgia"/>
+          <w:sz w:val="24"/>
+          <w:szCs w:val="24"/>
+        </w:rPr>
+        <w:t xml:space="preserve">but the latter rejected, allying themselves with Al-Qaeda instead. In January of 2014, </w:t>
+      </w:r>
+      <w:r>
+        <w:rPr>
+          <w:rFonts w:ascii="Georgia" w:hAnsi="Georgia"/>
+          <w:i/>
+          <w:iCs/>
+          <w:sz w:val="24"/>
+          <w:szCs w:val="24"/>
+        </w:rPr>
+        <w:t>Daesh</w:t>
+      </w:r>
+      <w:r>
+        <w:rPr>
+          <w:rFonts w:ascii="Georgia" w:hAnsi="Georgia"/>
+          <w:sz w:val="24"/>
+          <w:szCs w:val="24"/>
+        </w:rPr>
+        <w:t xml:space="preserve"> takes over Ar-Raqqa and declares it as its new capital. In June of that year, </w:t>
+      </w:r>
+      <w:r>
+        <w:rPr>
+          <w:rFonts w:ascii="Georgia" w:hAnsi="Georgia"/>
+          <w:i/>
+          <w:iCs/>
+          <w:sz w:val="24"/>
+          <w:szCs w:val="24"/>
+        </w:rPr>
+        <w:t>Daesh</w:t>
+      </w:r>
+      <w:r>
+        <w:rPr>
+          <w:rFonts w:ascii="Georgia" w:hAnsi="Georgia"/>
+          <w:sz w:val="24"/>
+          <w:szCs w:val="24"/>
+        </w:rPr>
+        <w:t xml:space="preserve"> seizes the border between Iraq and Deir-</w:t>
+      </w:r>
+      <w:proofErr w:type="spellStart"/>
+      <w:r>
+        <w:rPr>
+          <w:rFonts w:ascii="Georgia" w:hAnsi="Georgia"/>
+          <w:sz w:val="24"/>
+          <w:szCs w:val="24"/>
+        </w:rPr>
+        <w:t>ez</w:t>
+      </w:r>
+      <w:proofErr w:type="spellEnd"/>
+      <w:r>
+        <w:rPr>
+          <w:rFonts w:ascii="Georgia" w:hAnsi="Georgia"/>
+          <w:sz w:val="24"/>
+          <w:szCs w:val="24"/>
+        </w:rPr>
+        <w:t>-</w:t>
+      </w:r>
+      <w:proofErr w:type="spellStart"/>
+      <w:r>
+        <w:rPr>
+          <w:rFonts w:ascii="Georgia" w:hAnsi="Georgia"/>
+          <w:sz w:val="24"/>
+          <w:szCs w:val="24"/>
+        </w:rPr>
+        <w:t>Zor</w:t>
+      </w:r>
+      <w:proofErr w:type="spellEnd"/>
+      <w:r>
+        <w:rPr>
+          <w:rFonts w:ascii="Georgia" w:hAnsi="Georgia"/>
+          <w:sz w:val="24"/>
+          <w:szCs w:val="24"/>
+        </w:rPr>
+        <w:t>.</w:t>
+      </w:r>
+      <w:r>
+        <w:rPr>
+          <w:rFonts w:ascii="Georgia" w:hAnsi="Georgia"/>
+          <w:sz w:val="24"/>
+          <w:szCs w:val="24"/>
+        </w:rPr>
+        <w:t xml:space="preserve"> By 2015, </w:t>
+      </w:r>
+      <w:r>
+        <w:rPr>
+          <w:rFonts w:ascii="Georgia" w:hAnsi="Georgia"/>
+          <w:i/>
+          <w:iCs/>
+          <w:sz w:val="24"/>
+          <w:szCs w:val="24"/>
+        </w:rPr>
+        <w:t>Daesh</w:t>
+      </w:r>
+      <w:r>
+        <w:rPr>
+          <w:rFonts w:ascii="Georgia" w:hAnsi="Georgia"/>
+          <w:sz w:val="24"/>
+          <w:szCs w:val="24"/>
+        </w:rPr>
+        <w:t xml:space="preserve"> had reached its maximum extent, </w:t>
+      </w:r>
+      <w:r>
+        <w:rPr>
+          <w:rFonts w:ascii="Georgia" w:hAnsi="Georgia"/>
+          <w:sz w:val="24"/>
+          <w:szCs w:val="24"/>
+        </w:rPr>
+        <w:t>with control of</w:t>
+      </w:r>
+      <w:r>
+        <w:rPr>
+          <w:rFonts w:ascii="Georgia" w:hAnsi="Georgia"/>
+          <w:sz w:val="24"/>
+          <w:szCs w:val="24"/>
+        </w:rPr>
+        <w:t xml:space="preserve"> the governorates of Deir-</w:t>
+      </w:r>
+      <w:proofErr w:type="spellStart"/>
+      <w:r>
+        <w:rPr>
+          <w:rFonts w:ascii="Georgia" w:hAnsi="Georgia"/>
+          <w:sz w:val="24"/>
+          <w:szCs w:val="24"/>
+        </w:rPr>
+        <w:t>ez</w:t>
+      </w:r>
+      <w:proofErr w:type="spellEnd"/>
+      <w:r>
+        <w:rPr>
+          <w:rFonts w:ascii="Georgia" w:hAnsi="Georgia"/>
+          <w:sz w:val="24"/>
+          <w:szCs w:val="24"/>
+        </w:rPr>
+        <w:t>-</w:t>
+      </w:r>
+      <w:proofErr w:type="spellStart"/>
+      <w:r>
+        <w:rPr>
+          <w:rFonts w:ascii="Georgia" w:hAnsi="Georgia"/>
+          <w:sz w:val="24"/>
+          <w:szCs w:val="24"/>
+        </w:rPr>
+        <w:t>Zor</w:t>
+      </w:r>
+      <w:proofErr w:type="spellEnd"/>
+      <w:r>
+        <w:rPr>
+          <w:rFonts w:ascii="Georgia" w:hAnsi="Georgia"/>
+          <w:sz w:val="24"/>
+          <w:szCs w:val="24"/>
+        </w:rPr>
+        <w:t xml:space="preserve"> and Ar-Raqqa, and parts of Homs, Hama, and Al-</w:t>
+      </w:r>
+      <w:proofErr w:type="spellStart"/>
+      <w:r>
+        <w:rPr>
+          <w:rFonts w:ascii="Georgia" w:hAnsi="Georgia"/>
+          <w:sz w:val="24"/>
+          <w:szCs w:val="24"/>
+        </w:rPr>
+        <w:t>Hasekeh</w:t>
+      </w:r>
+      <w:proofErr w:type="spellEnd"/>
+      <w:r>
+        <w:rPr>
+          <w:rFonts w:ascii="Georgia" w:hAnsi="Georgia"/>
+          <w:sz w:val="24"/>
+          <w:szCs w:val="24"/>
+        </w:rPr>
+        <w:t xml:space="preserve">, and eastern Aleppo. </w:t>
+      </w:r>
+    </w:p>
+    <w:p>
+      <w:pPr>
+        <w:spacing w:line="360" w:lineRule="auto"/>
+        <w:jc w:val="both"/>
+        <w:rPr>
+          <w:rFonts w:ascii="Georgia" w:hAnsi="Georgia"/>
+          <w:sz w:val="24"/>
+          <w:szCs w:val="24"/>
+        </w:rPr>
+      </w:pPr>
+      <w:r>
+        <w:rPr>
+          <w:rStyle w:val="CommentReference"/>
+        </w:rPr>
+        <w:commentReference w:id="73"/>
+      </w:r>
+    </w:p>
+    <w:p>
+      <w:pPr>
+        <w:spacing w:line="360" w:lineRule="auto"/>
+        <w:jc w:val="both"/>
+        <w:rPr>
+          <w:rFonts w:ascii="Georgia" w:hAnsi="Georgia"/>
+          <w:sz w:val="24"/>
+          <w:szCs w:val="24"/>
+        </w:rPr>
+      </w:pPr>
+      <w:r>
+        <w:rPr>
+          <w:rFonts w:ascii="Georgia" w:hAnsi="Georgia"/>
+          <w:sz w:val="24"/>
+          <w:szCs w:val="24"/>
+        </w:rPr>
+        <w:t xml:space="preserve">The populated regions of </w:t>
+      </w:r>
+      <w:r>
+        <w:rPr>
+          <w:rFonts w:ascii="Georgia" w:hAnsi="Georgia"/>
+          <w:sz w:val="24"/>
+          <w:szCs w:val="24"/>
+        </w:rPr>
+        <w:t>Ar-Raqqa and Deir-</w:t>
+      </w:r>
+      <w:proofErr w:type="spellStart"/>
+      <w:r>
+        <w:rPr>
+          <w:rFonts w:ascii="Georgia" w:hAnsi="Georgia"/>
+          <w:sz w:val="24"/>
+          <w:szCs w:val="24"/>
+        </w:rPr>
+        <w:t>ez</w:t>
+      </w:r>
+      <w:proofErr w:type="spellEnd"/>
+      <w:r>
+        <w:rPr>
+          <w:rFonts w:ascii="Georgia" w:hAnsi="Georgia"/>
+          <w:sz w:val="24"/>
+          <w:szCs w:val="24"/>
+        </w:rPr>
+        <w:t>-</w:t>
+      </w:r>
+      <w:proofErr w:type="spellStart"/>
+      <w:r>
+        <w:rPr>
+          <w:rFonts w:ascii="Georgia" w:hAnsi="Georgia"/>
+          <w:sz w:val="24"/>
+          <w:szCs w:val="24"/>
+        </w:rPr>
+        <w:t>Zor</w:t>
+      </w:r>
+      <w:proofErr w:type="spellEnd"/>
+      <w:r>
+        <w:rPr>
+          <w:rFonts w:ascii="Georgia" w:hAnsi="Georgia"/>
+          <w:sz w:val="24"/>
+          <w:szCs w:val="24"/>
+        </w:rPr>
+        <w:t xml:space="preserve"> </w:t>
+      </w:r>
+      <w:r>
+        <w:rPr>
+          <w:rFonts w:ascii="Georgia" w:hAnsi="Georgia"/>
+          <w:sz w:val="24"/>
+          <w:szCs w:val="24"/>
+        </w:rPr>
+        <w:t xml:space="preserve">fell to various opposition groups in the spring of 2013 and </w:t>
+      </w:r>
+      <w:r>
+        <w:rPr>
+          <w:rFonts w:ascii="Georgia" w:hAnsi="Georgia"/>
+          <w:sz w:val="24"/>
+          <w:szCs w:val="24"/>
+        </w:rPr>
+        <w:t>were primarily</w:t>
+      </w:r>
+      <w:r>
+        <w:rPr>
+          <w:rFonts w:ascii="Georgia" w:hAnsi="Georgia"/>
+          <w:sz w:val="24"/>
+          <w:szCs w:val="24"/>
+        </w:rPr>
+        <w:t xml:space="preserve"> under </w:t>
+      </w:r>
+      <w:r>
+        <w:rPr>
+          <w:rFonts w:ascii="Georgia" w:hAnsi="Georgia"/>
+          <w:i/>
+          <w:iCs/>
+          <w:sz w:val="24"/>
+          <w:szCs w:val="24"/>
+        </w:rPr>
+        <w:t>Daesh</w:t>
+      </w:r>
+      <w:r>
+        <w:rPr>
+          <w:rFonts w:ascii="Georgia" w:hAnsi="Georgia"/>
+          <w:sz w:val="24"/>
+          <w:szCs w:val="24"/>
+        </w:rPr>
+        <w:t xml:space="preserve"> control from </w:t>
+      </w:r>
+      <w:commentRangeStart w:id="75"/>
+      <w:r>
+        <w:rPr>
+          <w:rFonts w:ascii="Georgia" w:hAnsi="Georgia"/>
+          <w:sz w:val="24"/>
+          <w:szCs w:val="24"/>
+        </w:rPr>
+        <w:t xml:space="preserve">January </w:t>
+      </w:r>
+      <w:bookmarkStart w:id="76" w:name="_GoBack"/>
+      <w:r>
+        <w:rPr>
+          <w:rFonts w:ascii="Georgia" w:hAnsi="Georgia"/>
+          <w:sz w:val="24"/>
+          <w:szCs w:val="24"/>
+        </w:rPr>
+        <w:t>20</w:t>
+      </w:r>
+      <w:r>
+        <w:rPr>
+          <w:rFonts w:ascii="Georgia" w:hAnsi="Georgia"/>
+          <w:sz w:val="24"/>
+          <w:szCs w:val="24"/>
+        </w:rPr>
+        <w:t>14</w:t>
+      </w:r>
+      <w:r>
+        <w:rPr>
+          <w:rFonts w:ascii="Georgia" w:hAnsi="Georgia"/>
+          <w:sz w:val="24"/>
+          <w:szCs w:val="24"/>
+        </w:rPr>
+        <w:t>-</w:t>
+      </w:r>
+      <w:r>
+        <w:rPr>
+          <w:rFonts w:ascii="Georgia" w:hAnsi="Georgia"/>
+          <w:sz w:val="24"/>
+          <w:szCs w:val="24"/>
+        </w:rPr>
+        <w:t xml:space="preserve"> August </w:t>
+      </w:r>
+      <w:r>
+        <w:rPr>
+          <w:rFonts w:ascii="Georgia" w:hAnsi="Georgia"/>
+          <w:sz w:val="24"/>
+          <w:szCs w:val="24"/>
+        </w:rPr>
+        <w:t>20</w:t>
+      </w:r>
+      <w:r>
+        <w:rPr>
+          <w:rFonts w:ascii="Georgia" w:hAnsi="Georgia"/>
+          <w:sz w:val="24"/>
+          <w:szCs w:val="24"/>
+        </w:rPr>
+        <w:t>17</w:t>
+      </w:r>
+      <w:commentRangeEnd w:id="75"/>
+      <w:r>
+        <w:rPr>
+          <w:rStyle w:val="CommentReference"/>
+        </w:rPr>
+        <w:commentReference w:id="75"/>
+      </w:r>
+      <w:r>
+        <w:rPr>
+          <w:rFonts w:ascii="Georgia" w:hAnsi="Georgia"/>
+          <w:sz w:val="24"/>
+          <w:szCs w:val="24"/>
+        </w:rPr>
+        <w:t xml:space="preserve">. </w:t>
+      </w:r>
+      <w:r>
+        <w:rPr>
+          <w:rFonts w:ascii="Georgia" w:hAnsi="Georgia"/>
+          <w:sz w:val="24"/>
+          <w:szCs w:val="24"/>
+        </w:rPr>
+        <w:t xml:space="preserve">These areas were largely </w:t>
+      </w:r>
+      <w:r>
+        <w:rPr>
+          <w:rFonts w:ascii="Georgia" w:hAnsi="Georgia"/>
+          <w:sz w:val="24"/>
+          <w:szCs w:val="24"/>
+        </w:rPr>
+        <w:t>inaccessible</w:t>
+      </w:r>
+      <w:r>
+        <w:rPr>
+          <w:rFonts w:ascii="Georgia" w:hAnsi="Georgia"/>
+          <w:sz w:val="24"/>
+          <w:szCs w:val="24"/>
+        </w:rPr>
+        <w:t xml:space="preserve"> to many aid </w:t>
+      </w:r>
+      <w:bookmarkEnd w:id="76"/>
+      <w:r>
+        <w:rPr>
+          <w:rFonts w:ascii="Georgia" w:hAnsi="Georgia"/>
+          <w:sz w:val="24"/>
+          <w:szCs w:val="24"/>
+        </w:rPr>
+        <w:lastRenderedPageBreak/>
+        <w:t xml:space="preserve">organizations </w:t>
+      </w:r>
+      <w:r>
+        <w:rPr>
+          <w:rFonts w:ascii="Georgia" w:hAnsi="Georgia"/>
+          <w:sz w:val="24"/>
+          <w:szCs w:val="24"/>
+        </w:rPr>
+        <w:t>and</w:t>
+      </w:r>
+      <w:r>
+        <w:rPr>
+          <w:rFonts w:ascii="Georgia" w:hAnsi="Georgia"/>
+          <w:sz w:val="24"/>
+          <w:szCs w:val="24"/>
+        </w:rPr>
+        <w:t xml:space="preserve"> </w:t>
+      </w:r>
+      <w:r>
+        <w:rPr>
+          <w:rFonts w:ascii="Georgia" w:hAnsi="Georgia"/>
+          <w:sz w:val="24"/>
+          <w:szCs w:val="24"/>
+        </w:rPr>
+        <w:t>ACU’s laboratory</w:t>
+      </w:r>
+      <w:r>
+        <w:rPr>
+          <w:rFonts w:ascii="Georgia" w:hAnsi="Georgia"/>
+          <w:sz w:val="24"/>
+          <w:szCs w:val="24"/>
+        </w:rPr>
+        <w:t xml:space="preserve"> </w:t>
+      </w:r>
+      <w:r>
+        <w:rPr>
+          <w:rFonts w:ascii="Georgia" w:hAnsi="Georgia"/>
+          <w:sz w:val="24"/>
+          <w:szCs w:val="24"/>
+        </w:rPr>
+        <w:t>surveillance efforts</w:t>
+      </w:r>
+      <w:r>
+        <w:rPr>
+          <w:rFonts w:ascii="Georgia" w:hAnsi="Georgia"/>
+          <w:sz w:val="24"/>
+          <w:szCs w:val="24"/>
+        </w:rPr>
+        <w:t xml:space="preserve"> were restricted</w:t>
+      </w:r>
+      <w:r>
+        <w:rPr>
+          <w:rFonts w:ascii="Georgia" w:hAnsi="Georgia"/>
+          <w:sz w:val="24"/>
+          <w:szCs w:val="24"/>
+        </w:rPr>
+        <w:t xml:space="preserve">, </w:t>
+      </w:r>
+      <w:r>
+        <w:rPr>
+          <w:rFonts w:ascii="Georgia" w:hAnsi="Georgia"/>
+          <w:sz w:val="24"/>
+          <w:szCs w:val="24"/>
+        </w:rPr>
+        <w:t xml:space="preserve">although Daesh did comply with the </w:t>
+      </w:r>
+      <w:commentRangeStart w:id="78"/>
+      <w:r>
+        <w:rPr>
+          <w:rFonts w:ascii="Georgia" w:hAnsi="Georgia"/>
+          <w:sz w:val="24"/>
+          <w:szCs w:val="24"/>
+        </w:rPr>
+        <w:t>ACU’s polio campaigns in the areas.</w:t>
+      </w:r>
+      <w:commentRangeEnd w:id="78"/>
+      <w:r>
+        <w:rPr>
+          <w:rStyle w:val="CommentReference"/>
+        </w:rPr>
+        <w:commentReference w:id="78"/>
+      </w:r>
+      <w:r>
+        <w:rPr>
+          <w:rFonts w:ascii="Georgia" w:hAnsi="Georgia"/>
+          <w:sz w:val="24"/>
+          <w:szCs w:val="24"/>
+        </w:rPr>
+        <w:t xml:space="preserve"> Deir-</w:t>
+      </w:r>
+      <w:proofErr w:type="spellStart"/>
+      <w:r>
+        <w:rPr>
+          <w:rFonts w:ascii="Georgia" w:hAnsi="Georgia"/>
+          <w:sz w:val="24"/>
+          <w:szCs w:val="24"/>
+        </w:rPr>
+        <w:t>ez</w:t>
+      </w:r>
+      <w:proofErr w:type="spellEnd"/>
+      <w:r>
+        <w:rPr>
+          <w:rFonts w:ascii="Georgia" w:hAnsi="Georgia"/>
+          <w:sz w:val="24"/>
+          <w:szCs w:val="24"/>
+        </w:rPr>
+        <w:t>-</w:t>
+      </w:r>
+      <w:proofErr w:type="spellStart"/>
+      <w:r>
+        <w:rPr>
+          <w:rFonts w:ascii="Georgia" w:hAnsi="Georgia"/>
+          <w:sz w:val="24"/>
+          <w:szCs w:val="24"/>
+        </w:rPr>
+        <w:t>Zor</w:t>
+      </w:r>
+      <w:proofErr w:type="spellEnd"/>
+      <w:r>
+        <w:rPr>
+          <w:rFonts w:ascii="Georgia" w:hAnsi="Georgia"/>
+          <w:sz w:val="24"/>
+          <w:szCs w:val="24"/>
+        </w:rPr>
+        <w:t xml:space="preserve"> shares a border with </w:t>
+      </w:r>
+      <w:proofErr w:type="gramStart"/>
+      <w:r>
+        <w:rPr>
+          <w:rFonts w:ascii="Georgia" w:hAnsi="Georgia"/>
+          <w:sz w:val="24"/>
+          <w:szCs w:val="24"/>
+        </w:rPr>
+        <w:t>Iraq, and</w:t>
+      </w:r>
+      <w:proofErr w:type="gramEnd"/>
+      <w:r>
+        <w:rPr>
+          <w:rFonts w:ascii="Georgia" w:hAnsi="Georgia"/>
+          <w:sz w:val="24"/>
+          <w:szCs w:val="24"/>
+        </w:rPr>
+        <w:t xml:space="preserve"> was a gateway for many fighters to enter Syria during the early stages of the conflict. The 2013 polio outbreak occurred in Deir-</w:t>
+      </w:r>
+      <w:proofErr w:type="spellStart"/>
+      <w:r>
+        <w:rPr>
+          <w:rFonts w:ascii="Georgia" w:hAnsi="Georgia"/>
+          <w:sz w:val="24"/>
+          <w:szCs w:val="24"/>
+        </w:rPr>
+        <w:t>ez</w:t>
+      </w:r>
+      <w:proofErr w:type="spellEnd"/>
+      <w:r>
+        <w:rPr>
+          <w:rFonts w:ascii="Georgia" w:hAnsi="Georgia"/>
+          <w:sz w:val="24"/>
+          <w:szCs w:val="24"/>
+        </w:rPr>
+        <w:t>-</w:t>
+      </w:r>
+      <w:proofErr w:type="spellStart"/>
+      <w:r>
+        <w:rPr>
+          <w:rFonts w:ascii="Georgia" w:hAnsi="Georgia"/>
+          <w:sz w:val="24"/>
+          <w:szCs w:val="24"/>
+        </w:rPr>
+        <w:t>Zor</w:t>
+      </w:r>
+      <w:proofErr w:type="spellEnd"/>
+      <w:r>
+        <w:rPr>
+          <w:rFonts w:ascii="Georgia" w:hAnsi="Georgia"/>
+          <w:sz w:val="24"/>
+          <w:szCs w:val="24"/>
+        </w:rPr>
+        <w:t>, suggesting that routine vaccination and access to sanitation had fallen even before then.</w:t>
+      </w:r>
+    </w:p>
+    <w:p>
+      <w:pPr>
+        <w:spacing w:line="360" w:lineRule="auto"/>
+        <w:jc w:val="both"/>
+        <w:rPr>
+          <w:rFonts w:ascii="Georgia" w:hAnsi="Georgia"/>
+          <w:sz w:val="24"/>
+          <w:szCs w:val="24"/>
+        </w:rPr>
+      </w:pPr>
     </w:p>
     <w:p>
       <w:pPr>
@@ -18532,7 +19978,7 @@
         </w:rPr>
         <w:t xml:space="preserve"> incidence by </w:t>
       </w:r>
-      <w:commentRangeStart w:id="68"/>
+      <w:commentRangeStart w:id="79"/>
       <w:r>
         <w:rPr>
           <w:rFonts w:ascii="Georgia" w:hAnsi="Georgia"/>
@@ -18541,12 +19987,12 @@
         </w:rPr>
         <w:t>WHO</w:t>
       </w:r>
-      <w:commentRangeEnd w:id="68"/>
+      <w:commentRangeEnd w:id="79"/>
       <w:r>
         <w:rPr>
           <w:rStyle w:val="CommentReference"/>
         </w:rPr>
-        <w:commentReference w:id="68"/>
+        <w:commentReference w:id="79"/>
       </w:r>
     </w:p>
     <w:p>
@@ -18938,7 +20384,6 @@
           <w:sz w:val="24"/>
           <w:szCs w:val="24"/>
         </w:rPr>
-        <w:lastRenderedPageBreak/>
         <w:t>Appendix</w:t>
       </w:r>
     </w:p>
@@ -18986,7 +20431,7 @@
               </w:rPr>
               <w:t xml:space="preserve">Cases of </w:t>
             </w:r>
-            <w:commentRangeStart w:id="69"/>
+            <w:commentRangeStart w:id="80"/>
             <w:r>
               <w:rPr>
                 <w:rFonts w:eastAsia="Times New Roman" w:cstheme="minorHAnsi"/>
@@ -18996,13 +20441,13 @@
               </w:rPr>
               <w:t>Measles</w:t>
             </w:r>
-            <w:commentRangeEnd w:id="69"/>
+            <w:commentRangeEnd w:id="80"/>
             <w:r>
               <w:rPr>
                 <w:sz w:val="16"/>
                 <w:szCs w:val="16"/>
               </w:rPr>
-              <w:commentReference w:id="69"/>
+              <w:commentReference w:id="80"/>
             </w:r>
           </w:p>
         </w:tc>
@@ -19032,10 +20477,10 @@
               </w:rPr>
               <w:t xml:space="preserve">&lt;5 </w:t>
             </w:r>
-            <w:commentRangeStart w:id="71"/>
-            <w:commentRangeStart w:id="72"/>
-            <w:commentRangeStart w:id="73"/>
-            <w:commentRangeStart w:id="74"/>
+            <w:commentRangeStart w:id="81"/>
+            <w:commentRangeStart w:id="82"/>
+            <w:commentRangeStart w:id="83"/>
+            <w:commentRangeStart w:id="84"/>
             <w:r>
               <w:rPr>
                 <w:rFonts w:eastAsia="Times New Roman" w:cstheme="minorHAnsi"/>
@@ -19045,40 +20490,40 @@
               </w:rPr>
               <w:t>Male</w:t>
             </w:r>
-            <w:commentRangeEnd w:id="71"/>
+            <w:commentRangeEnd w:id="81"/>
             <w:r>
               <w:rPr>
                 <w:rFonts w:cstheme="minorHAnsi"/>
                 <w:sz w:val="21"/>
                 <w:szCs w:val="21"/>
               </w:rPr>
-              <w:commentReference w:id="71"/>
-            </w:r>
-            <w:commentRangeEnd w:id="72"/>
+              <w:commentReference w:id="81"/>
+            </w:r>
+            <w:commentRangeEnd w:id="82"/>
             <w:r>
               <w:rPr>
                 <w:rFonts w:cstheme="minorHAnsi"/>
                 <w:sz w:val="21"/>
                 <w:szCs w:val="21"/>
               </w:rPr>
-              <w:commentReference w:id="72"/>
-            </w:r>
-            <w:commentRangeEnd w:id="73"/>
+              <w:commentReference w:id="82"/>
+            </w:r>
+            <w:commentRangeEnd w:id="83"/>
             <w:r>
               <w:rPr>
                 <w:rFonts w:cstheme="minorHAnsi"/>
                 <w:sz w:val="21"/>
                 <w:szCs w:val="21"/>
               </w:rPr>
-              <w:commentReference w:id="73"/>
-            </w:r>
-            <w:commentRangeEnd w:id="74"/>
+              <w:commentReference w:id="83"/>
+            </w:r>
+            <w:commentRangeEnd w:id="84"/>
             <w:r>
               <w:rPr>
                 <w:sz w:val="16"/>
                 <w:szCs w:val="16"/>
               </w:rPr>
-              <w:commentReference w:id="74"/>
+              <w:commentReference w:id="84"/>
             </w:r>
           </w:p>
         </w:tc>
@@ -19184,7 +20629,7 @@
                 <w:szCs w:val="21"/>
               </w:rPr>
             </w:pPr>
-            <w:commentRangeStart w:id="76"/>
+            <w:commentRangeStart w:id="86"/>
             <w:r>
               <w:rPr>
                 <w:rFonts w:eastAsia="Times New Roman" w:cstheme="minorHAnsi"/>
@@ -19194,14 +20639,14 @@
               </w:rPr>
               <w:t>Total Cases</w:t>
             </w:r>
-            <w:commentRangeEnd w:id="76"/>
+            <w:commentRangeEnd w:id="86"/>
             <w:r>
               <w:rPr>
                 <w:rFonts w:cstheme="minorHAnsi"/>
                 <w:sz w:val="21"/>
                 <w:szCs w:val="21"/>
               </w:rPr>
-              <w:commentReference w:id="76"/>
+              <w:commentReference w:id="86"/>
             </w:r>
           </w:p>
         </w:tc>
@@ -19782,6 +21227,7 @@
                 <w:sz w:val="21"/>
                 <w:szCs w:val="21"/>
               </w:rPr>
+              <w:lastRenderedPageBreak/>
               <w:t>Al Bab</w:t>
             </w:r>
           </w:p>
@@ -21811,7 +23257,7 @@
               </w:rPr>
               <w:t>Ar-</w:t>
             </w:r>
-            <w:commentRangeStart w:id="77"/>
+            <w:commentRangeStart w:id="87"/>
             <w:r>
               <w:rPr>
                 <w:rFonts w:eastAsia="Times New Roman" w:cstheme="minorHAnsi"/>
@@ -21821,14 +23267,14 @@
               </w:rPr>
               <w:t>Raqqa</w:t>
             </w:r>
-            <w:commentRangeEnd w:id="77"/>
+            <w:commentRangeEnd w:id="87"/>
             <w:r>
               <w:rPr>
                 <w:rFonts w:cstheme="minorHAnsi"/>
                 <w:sz w:val="21"/>
                 <w:szCs w:val="21"/>
               </w:rPr>
-              <w:commentReference w:id="77"/>
+              <w:commentReference w:id="87"/>
             </w:r>
           </w:p>
         </w:tc>
@@ -23353,7 +24799,7 @@
                 <w:szCs w:val="21"/>
               </w:rPr>
             </w:pPr>
-            <w:commentRangeStart w:id="78"/>
+            <w:commentRangeStart w:id="88"/>
             <w:r>
               <w:rPr>
                 <w:rFonts w:eastAsia="Times New Roman" w:cstheme="minorHAnsi"/>
@@ -23363,14 +24809,14 @@
               </w:rPr>
               <w:t>Abu Kamal</w:t>
             </w:r>
-            <w:commentRangeEnd w:id="78"/>
+            <w:commentRangeEnd w:id="88"/>
             <w:r>
               <w:rPr>
                 <w:rFonts w:cstheme="minorHAnsi"/>
                 <w:sz w:val="21"/>
                 <w:szCs w:val="21"/>
               </w:rPr>
-              <w:commentReference w:id="78"/>
+              <w:commentReference w:id="88"/>
             </w:r>
           </w:p>
         </w:tc>
@@ -23723,7 +25169,7 @@
                 <w:szCs w:val="21"/>
               </w:rPr>
             </w:pPr>
-            <w:commentRangeStart w:id="79"/>
+            <w:commentRangeStart w:id="89"/>
             <w:r>
               <w:rPr>
                 <w:rFonts w:eastAsia="Times New Roman" w:cstheme="minorHAnsi"/>
@@ -23763,7 +25209,7 @@
               </w:rPr>
               <w:t>Zor</w:t>
             </w:r>
-            <w:commentRangeEnd w:id="79"/>
+            <w:commentRangeEnd w:id="89"/>
             <w:proofErr w:type="spellEnd"/>
             <w:r>
               <w:rPr>
@@ -23771,7 +25217,7 @@
                 <w:sz w:val="21"/>
                 <w:szCs w:val="21"/>
               </w:rPr>
-              <w:commentReference w:id="79"/>
+              <w:commentReference w:id="89"/>
             </w:r>
           </w:p>
         </w:tc>
@@ -25234,7 +26680,7 @@
                 <w:szCs w:val="21"/>
               </w:rPr>
             </w:pPr>
-            <w:commentRangeStart w:id="80"/>
+            <w:commentRangeStart w:id="90"/>
             <w:r>
               <w:rPr>
                 <w:rFonts w:eastAsia="Times New Roman" w:cstheme="minorHAnsi"/>
@@ -25244,14 +26690,14 @@
               </w:rPr>
               <w:t>Homs</w:t>
             </w:r>
-            <w:commentRangeEnd w:id="80"/>
+            <w:commentRangeEnd w:id="90"/>
             <w:r>
               <w:rPr>
                 <w:rFonts w:cstheme="minorHAnsi"/>
                 <w:sz w:val="21"/>
                 <w:szCs w:val="21"/>
               </w:rPr>
-              <w:commentReference w:id="80"/>
+              <w:commentReference w:id="90"/>
             </w:r>
           </w:p>
         </w:tc>
@@ -25979,7 +27425,7 @@
                 <w:szCs w:val="21"/>
               </w:rPr>
             </w:pPr>
-            <w:commentRangeStart w:id="81"/>
+            <w:commentRangeStart w:id="91"/>
             <w:r>
               <w:rPr>
                 <w:rFonts w:eastAsia="Times New Roman" w:cstheme="minorHAnsi"/>
@@ -25989,14 +27435,14 @@
               </w:rPr>
               <w:t>Harim</w:t>
             </w:r>
-            <w:commentRangeEnd w:id="81"/>
+            <w:commentRangeEnd w:id="91"/>
             <w:r>
               <w:rPr>
                 <w:rFonts w:cstheme="minorHAnsi"/>
                 <w:sz w:val="21"/>
                 <w:szCs w:val="21"/>
               </w:rPr>
-              <w:commentReference w:id="81"/>
+              <w:commentReference w:id="91"/>
             </w:r>
           </w:p>
         </w:tc>
@@ -26345,7 +27791,6 @@
                 <w:sz w:val="21"/>
                 <w:szCs w:val="21"/>
               </w:rPr>
-              <w:lastRenderedPageBreak/>
               <w:t>Jisr-Ash-</w:t>
             </w:r>
             <w:proofErr w:type="spellStart"/>
@@ -27100,6 +28545,68 @@
           <w:szCs w:val="24"/>
         </w:rPr>
       </w:pPr>
+      <w:commentRangeStart w:id="92"/>
+      <w:r>
+        <w:rPr>
+          <w:noProof/>
+        </w:rPr>
+        <w:lastRenderedPageBreak/>
+        <w:drawing>
+          <wp:inline distT="0" distB="0" distL="0" distR="0" wp14:anchorId="0D0D1456" wp14:editId="3200BCA0">
+            <wp:extent cx="5486400" cy="5739130"/>
+            <wp:effectExtent l="0" t="0" r="0" b="0"/>
+            <wp:docPr id="20" name="Picture 20" descr="https://www.acleddata.com/wp-content/uploads/2019/07/Syria-Map-2019Q2.png"/>
+            <wp:cNvGraphicFramePr>
+              <a:graphicFrameLocks xmlns:a="http://schemas.openxmlformats.org/drawingml/2006/main" noChangeAspect="1"/>
+            </wp:cNvGraphicFramePr>
+            <a:graphic xmlns:a="http://schemas.openxmlformats.org/drawingml/2006/main">
+              <a:graphicData uri="http://schemas.openxmlformats.org/drawingml/2006/picture">
+                <pic:pic xmlns:pic="http://schemas.openxmlformats.org/drawingml/2006/picture">
+                  <pic:nvPicPr>
+                    <pic:cNvPr id="0" name="Picture 10" descr="https://www.acleddata.com/wp-content/uploads/2019/07/Syria-Map-2019Q2.png"/>
+                    <pic:cNvPicPr>
+                      <a:picLocks noChangeAspect="1" noChangeArrowheads="1"/>
+                    </pic:cNvPicPr>
+                  </pic:nvPicPr>
+                  <pic:blipFill>
+                    <a:blip r:embed="rId33">
+                      <a:extLst>
+                        <a:ext uri="{28A0092B-C50C-407E-A947-70E740481C1C}">
+                          <a14:useLocalDpi xmlns:a14="http://schemas.microsoft.com/office/drawing/2010/main" val="0"/>
+                        </a:ext>
+                      </a:extLst>
+                    </a:blip>
+                    <a:srcRect/>
+                    <a:stretch>
+                      <a:fillRect/>
+                    </a:stretch>
+                  </pic:blipFill>
+                  <pic:spPr bwMode="auto">
+                    <a:xfrm>
+                      <a:off x="0" y="0"/>
+                      <a:ext cx="5486400" cy="5739130"/>
+                    </a:xfrm>
+                    <a:prstGeom prst="rect">
+                      <a:avLst/>
+                    </a:prstGeom>
+                    <a:noFill/>
+                    <a:ln>
+                      <a:noFill/>
+                    </a:ln>
+                  </pic:spPr>
+                </pic:pic>
+              </a:graphicData>
+            </a:graphic>
+          </wp:inline>
+        </w:drawing>
+      </w:r>
+      <w:commentRangeEnd w:id="92"/>
+      <w:r>
+        <w:rPr>
+          <w:rStyle w:val="CommentReference"/>
+        </w:rPr>
+        <w:commentReference w:id="92"/>
+      </w:r>
     </w:p>
     <w:p>
       <w:pPr>
@@ -27122,18 +28629,7 @@
           <w:szCs w:val="24"/>
         </w:rPr>
       </w:pPr>
-    </w:p>
-    <w:p>
-      <w:pPr>
-        <w:spacing w:line="360" w:lineRule="auto"/>
-        <w:jc w:val="both"/>
-        <w:rPr>
-          <w:rFonts w:ascii="Georgia" w:hAnsi="Georgia"/>
-          <w:sz w:val="24"/>
-          <w:szCs w:val="24"/>
-        </w:rPr>
-      </w:pPr>
-      <w:bookmarkStart w:id="82" w:name="References"/>
+      <w:bookmarkStart w:id="93" w:name="References"/>
       <w:r>
         <w:rPr>
           <w:rFonts w:ascii="Georgia" w:hAnsi="Georgia"/>
@@ -27143,7 +28639,7 @@
         <w:t>References</w:t>
       </w:r>
     </w:p>
-    <w:bookmarkEnd w:id="82"/>
+    <w:bookmarkEnd w:id="93"/>
     <w:p>
       <w:pPr>
         <w:widowControl w:val="0"/>
@@ -27310,7 +28806,17 @@
           <w:szCs w:val="24"/>
         </w:rPr>
         <w:tab/>
-        <w:t>UNHCR. Situation in Syria Regional Refugee Response. 15 August 2019. https://data2.unhcr.org/en/situations/syria. Published 2019.</w:t>
+        <w:t xml:space="preserve">UNHCR. Situation in Syria Regional Refugee Response. 15 August 2019. </w:t>
+      </w:r>
+      <w:r>
+        <w:rPr>
+          <w:rFonts w:ascii="Georgia" w:hAnsi="Georgia" w:cs="Times New Roman"/>
+          <w:noProof/>
+          <w:sz w:val="24"/>
+          <w:szCs w:val="24"/>
+        </w:rPr>
+        <w:lastRenderedPageBreak/>
+        <w:t>https://data2.unhcr.org/en/situations/syria. Published 2019.</w:t>
       </w:r>
     </w:p>
     <w:p>
@@ -27560,17 +29066,7 @@
           <w:szCs w:val="24"/>
         </w:rPr>
         <w:tab/>
-        <w:t xml:space="preserve">Syrian Arab Republic, WHO. WHO: Early Warning and Response System </w:t>
-      </w:r>
-      <w:r>
-        <w:rPr>
-          <w:rFonts w:ascii="Georgia" w:hAnsi="Georgia" w:cs="Times New Roman"/>
-          <w:noProof/>
-          <w:sz w:val="24"/>
-          <w:szCs w:val="24"/>
-        </w:rPr>
-        <w:lastRenderedPageBreak/>
-        <w:t>in Syria. http://www.emro.who.int/syr/publications-other/ewars-weekly-bulletin.html. Published 2019.</w:t>
+        <w:t>Syrian Arab Republic, WHO. WHO: Early Warning and Response System in Syria. http://www.emro.who.int/syr/publications-other/ewars-weekly-bulletin.html. Published 2019.</w:t>
       </w:r>
     </w:p>
     <w:p>
@@ -27784,7 +29280,17 @@
           <w:szCs w:val="24"/>
         </w:rPr>
         <w:tab/>
-        <w:t xml:space="preserve">Durrheim DN, Crowcroft NS, Strebel PM. Measles – The epidemiology of elimination. </w:t>
+        <w:t xml:space="preserve">Durrheim DN, Crowcroft NS, Strebel PM. Measles – The epidemiology of </w:t>
+      </w:r>
+      <w:r>
+        <w:rPr>
+          <w:rFonts w:ascii="Georgia" w:hAnsi="Georgia" w:cs="Times New Roman"/>
+          <w:noProof/>
+          <w:sz w:val="24"/>
+          <w:szCs w:val="24"/>
+        </w:rPr>
+        <w:lastRenderedPageBreak/>
+        <w:t xml:space="preserve">elimination. </w:t>
       </w:r>
       <w:r>
         <w:rPr>
@@ -27963,17 +29469,7 @@
           <w:szCs w:val="24"/>
         </w:rPr>
         <w:tab/>
-        <w:t>CDC. CDC Global Health - Infographics - Early Warning Alert And Response Network Put The Brakes On Deadly Diseases. https://www.cdc.gov/globalhealth/infographics/global-health-</w:t>
-      </w:r>
-      <w:r>
-        <w:rPr>
-          <w:rFonts w:ascii="Georgia" w:hAnsi="Georgia" w:cs="Times New Roman"/>
-          <w:noProof/>
-          <w:sz w:val="24"/>
-          <w:szCs w:val="24"/>
-        </w:rPr>
-        <w:lastRenderedPageBreak/>
-        <w:t>security/ewarn.htm. Accessed September 14, 2019.</w:t>
+        <w:t>CDC. CDC Global Health - Infographics - Early Warning Alert And Response Network Put The Brakes On Deadly Diseases. https://www.cdc.gov/globalhealth/infographics/global-health-security/ewarn.htm. Accessed September 14, 2019.</w:t>
       </w:r>
     </w:p>
     <w:p>
@@ -28040,7 +29536,7 @@
       </w:pPr>
     </w:p>
     <w:sectPr>
-      <w:headerReference w:type="default" r:id="rId29"/>
+      <w:headerReference w:type="default" r:id="rId34"/>
       <w:pgSz w:w="12240" w:h="15840"/>
       <w:pgMar w:top="1440" w:right="1800" w:bottom="1440" w:left="1800" w:header="720" w:footer="720" w:gutter="0"/>
       <w:cols w:space="720"/>
@@ -28906,7 +30402,23 @@
       </w:r>
     </w:p>
   </w:comment>
-  <w:comment w:id="50" w:author="Sammy Mehtar" w:date="2019-09-02T17:55:00Z" w:initials="SM">
+  <w:comment w:id="50" w:author="Sammy Mehtar" w:date="2019-09-17T09:54:00Z" w:initials="SM">
+    <w:p>
+      <w:pPr>
+        <w:pStyle w:val="CommentText"/>
+      </w:pPr>
+      <w:r>
+        <w:rPr>
+          <w:rStyle w:val="CommentReference"/>
+        </w:rPr>
+        <w:annotationRef/>
+      </w:r>
+      <w:r>
+        <w:t>Good for visualizing the distribution of district level incidence</w:t>
+      </w:r>
+    </w:p>
+  </w:comment>
+  <w:comment w:id="51" w:author="Sammy Mehtar" w:date="2019-09-02T17:55:00Z" w:initials="SM">
     <w:p>
       <w:pPr>
         <w:pStyle w:val="CommentText"/>
@@ -28935,7 +30447,7 @@
       </w:pPr>
     </w:p>
   </w:comment>
-  <w:comment w:id="51" w:author="Sammy Mehtar" w:date="2019-09-02T17:59:00Z" w:initials="SM">
+  <w:comment w:id="52" w:author="Sammy Mehtar" w:date="2019-09-02T17:59:00Z" w:initials="SM">
     <w:p>
       <w:pPr>
         <w:pStyle w:val="CommentText"/>
@@ -28951,7 +30463,7 @@
       </w:r>
     </w:p>
   </w:comment>
-  <w:comment w:id="52" w:author="Sammy Mehtar" w:date="2019-09-02T18:30:00Z" w:initials="SM">
+  <w:comment w:id="53" w:author="Sammy Mehtar" w:date="2019-09-02T18:30:00Z" w:initials="SM">
     <w:p>
       <w:pPr>
         <w:pStyle w:val="CommentText"/>
@@ -28977,7 +30489,7 @@
       </w:pPr>
     </w:p>
   </w:comment>
-  <w:comment w:id="53" w:author="Sammy Mehtar" w:date="2019-09-02T18:41:00Z" w:initials="SM">
+  <w:comment w:id="54" w:author="Sammy Mehtar" w:date="2019-09-02T18:41:00Z" w:initials="SM">
     <w:p>
       <w:pPr>
         <w:pStyle w:val="CommentText"/>
@@ -28993,7 +30505,7 @@
       </w:r>
     </w:p>
   </w:comment>
-  <w:comment w:id="54" w:author="Sammy Mehtar" w:date="2019-09-02T17:55:00Z" w:initials="SM">
+  <w:comment w:id="55" w:author="Sammy Mehtar" w:date="2019-09-02T17:55:00Z" w:initials="SM">
     <w:p>
       <w:pPr>
         <w:pStyle w:val="CommentText"/>
@@ -29051,7 +30563,7 @@
       </w:pPr>
     </w:p>
   </w:comment>
-  <w:comment w:id="55" w:author="Sammy Mehtar" w:date="2019-09-02T17:56:00Z" w:initials="SM">
+  <w:comment w:id="56" w:author="Sammy Mehtar" w:date="2019-09-02T17:56:00Z" w:initials="SM">
     <w:p>
       <w:pPr>
         <w:pStyle w:val="CommentText"/>
@@ -29075,7 +30587,7 @@
       </w:r>
     </w:p>
   </w:comment>
-  <w:comment w:id="56" w:author="Sammy Mehtar" w:date="2019-09-02T18:00:00Z" w:initials="SM">
+  <w:comment w:id="57" w:author="Sammy Mehtar" w:date="2019-09-02T18:00:00Z" w:initials="SM">
     <w:p>
       <w:pPr>
         <w:pStyle w:val="CommentText"/>
@@ -29091,7 +30603,7 @@
       </w:r>
     </w:p>
   </w:comment>
-  <w:comment w:id="57" w:author="Sammy Mehtar" w:date="2019-09-14T22:46:00Z" w:initials="SM">
+  <w:comment w:id="58" w:author="Sammy Mehtar" w:date="2019-09-14T22:46:00Z" w:initials="SM">
     <w:p>
       <w:pPr>
         <w:pStyle w:val="CommentText"/>
@@ -29120,7 +30632,7 @@
       </w:hyperlink>
     </w:p>
   </w:comment>
-  <w:comment w:id="58" w:author="Sammy Mehtar" w:date="2019-09-14T23:14:00Z" w:initials="SM">
+  <w:comment w:id="59" w:author="Sammy Mehtar" w:date="2019-09-14T23:14:00Z" w:initials="SM">
     <w:p>
       <w:pPr>
         <w:pStyle w:val="CommentText"/>
@@ -29136,7 +30648,7 @@
       </w:r>
     </w:p>
   </w:comment>
-  <w:comment w:id="59" w:author="Sammy Mehtar" w:date="2019-09-14T23:14:00Z" w:initials="SM">
+  <w:comment w:id="60" w:author="Sammy Mehtar" w:date="2019-09-14T23:14:00Z" w:initials="SM">
     <w:p>
       <w:pPr>
         <w:pStyle w:val="CommentText"/>
@@ -29153,11 +30665,14 @@
       <w:r>
         <w:t xml:space="preserve">, and if they would be any more </w:t>
       </w:r>
-      <w:r>
-        <w:t>valud.</w:t>
-      </w:r>
-      <w:bookmarkStart w:id="60" w:name="_GoBack"/>
-      <w:bookmarkEnd w:id="60"/>
+      <w:proofErr w:type="spellStart"/>
+      <w:r>
+        <w:t>valud</w:t>
+      </w:r>
+      <w:proofErr w:type="spellEnd"/>
+      <w:r>
+        <w:t>.</w:t>
+      </w:r>
     </w:p>
   </w:comment>
   <w:comment w:id="61" w:author="Sammy Mehtar" w:date="2019-09-02T18:03:00Z" w:initials="SM">
@@ -29240,7 +30755,7 @@
       </w:r>
     </w:p>
   </w:comment>
-  <w:comment w:id="67" w:author="Sammy Mehtar" w:date="2019-09-14T17:50:00Z" w:initials="SM">
+  <w:comment w:id="66" w:author="Sammy Mehtar" w:date="2019-09-15T11:33:00Z" w:initials="SM">
     <w:p>
       <w:pPr>
         <w:pStyle w:val="CommentText"/>
@@ -29252,11 +30767,30 @@
         <w:annotationRef/>
       </w:r>
       <w:r>
+        <w:t xml:space="preserve">Also, those western subdistricts in 2018 get </w:t>
+      </w:r>
+      <w:r>
+        <w:t>swallowed up in the district maps…</w:t>
+      </w:r>
+    </w:p>
+  </w:comment>
+  <w:comment w:id="68" w:author="Sammy Mehtar" w:date="2019-09-14T17:50:00Z" w:initials="SM">
+    <w:p>
+      <w:pPr>
+        <w:pStyle w:val="CommentText"/>
+      </w:pPr>
+      <w:r>
+        <w:rPr>
+          <w:rStyle w:val="CommentReference"/>
+        </w:rPr>
+        <w:annotationRef/>
+      </w:r>
+      <w:r>
         <w:t>https://www.who.int/immunization/monitoring_surveillance/burden/vpd/surveillance_type/active/measles/en/</w:t>
       </w:r>
     </w:p>
   </w:comment>
-  <w:comment w:id="68" w:author="Sammy Mehtar" w:date="2019-09-14T20:10:00Z" w:initials="SM">
+  <w:comment w:id="69" w:author="Sammy Mehtar" w:date="2019-09-15T10:59:00Z" w:initials="SM">
     <w:p>
       <w:pPr>
         <w:pStyle w:val="CommentText"/>
@@ -29268,16 +30802,228 @@
         <w:annotationRef/>
       </w:r>
       <w:r>
+        <w:t>We never identified gaps or used it to inform our analysis… just dropped NA values</w:t>
+      </w:r>
+    </w:p>
+  </w:comment>
+  <w:comment w:id="70" w:author="Sammy Mehtar" w:date="2019-09-15T12:04:00Z" w:initials="SM">
+    <w:p>
+      <w:pPr>
+        <w:pStyle w:val="CommentText"/>
+      </w:pPr>
+      <w:r>
+        <w:rPr>
+          <w:rStyle w:val="CommentReference"/>
+        </w:rPr>
+        <w:annotationRef/>
+      </w:r>
+      <w:r>
+        <w:t>There were intense outbreaks in subdistricts in the west that do not show up on the district level.</w:t>
+      </w:r>
+    </w:p>
+  </w:comment>
+  <w:comment w:id="71" w:author="Sammy Mehtar" w:date="2019-09-17T10:25:00Z" w:initials="SM">
+    <w:p>
+      <w:pPr>
+        <w:pStyle w:val="CommentText"/>
+      </w:pPr>
+      <w:r>
+        <w:rPr>
+          <w:rStyle w:val="CommentReference"/>
+        </w:rPr>
+        <w:annotationRef/>
+      </w:r>
+      <w:r>
+        <w:t xml:space="preserve">This was from a t-test, which is very </w:t>
+      </w:r>
+      <w:proofErr w:type="gramStart"/>
+      <w:r>
+        <w:t>simple</w:t>
+      </w:r>
+      <w:proofErr w:type="gramEnd"/>
+      <w:r>
+        <w:t xml:space="preserve"> and we also violate the assumptions.</w:t>
+      </w:r>
+    </w:p>
+  </w:comment>
+  <w:comment w:id="72" w:author="Sammy Mehtar" w:date="2019-09-17T10:26:00Z" w:initials="SM">
+    <w:p>
+      <w:pPr>
+        <w:pStyle w:val="CommentText"/>
+      </w:pPr>
+      <w:r>
+        <w:rPr>
+          <w:rStyle w:val="CommentReference"/>
+        </w:rPr>
+        <w:annotationRef/>
+      </w:r>
+      <w:r>
+        <w:t>Not incidence, because we do not have population by sex or age.</w:t>
+      </w:r>
+    </w:p>
+  </w:comment>
+  <w:comment w:id="74" w:author="Sammy Mehtar" w:date="2019-09-17T11:28:00Z" w:initials="SM">
+    <w:p>
+      <w:pPr>
+        <w:pStyle w:val="CommentText"/>
+      </w:pPr>
+      <w:r>
+        <w:rPr>
+          <w:rStyle w:val="CommentReference"/>
+        </w:rPr>
+        <w:annotationRef/>
+      </w:r>
+      <w:hyperlink r:id="rId6" w:history="1">
+        <w:r>
+          <w:rPr>
+            <w:rStyle w:val="Hyperlink"/>
+          </w:rPr>
+          <w:t>https://www.thenewhumanitarian.org/analysis/2015/02/02/has-syria-really-beaten-polio</w:t>
+        </w:r>
+      </w:hyperlink>
+    </w:p>
+    <w:p>
+      <w:pPr>
+        <w:pStyle w:val="CommentText"/>
+      </w:pPr>
+    </w:p>
+    <w:p>
+      <w:pPr>
+        <w:pStyle w:val="CommentText"/>
+      </w:pPr>
+      <w:hyperlink r:id="rId7" w:history="1">
+        <w:r>
+          <w:rPr>
+            <w:rStyle w:val="Hyperlink"/>
+          </w:rPr>
+          <w:t>https://www.bbc.com/news/world-middle-east-27838034</w:t>
+        </w:r>
+      </w:hyperlink>
+    </w:p>
+    <w:p>
+      <w:pPr>
+        <w:pStyle w:val="CommentText"/>
+      </w:pPr>
+    </w:p>
+    <w:p>
+      <w:pPr>
+        <w:pStyle w:val="CommentText"/>
+      </w:pPr>
+      <w:hyperlink r:id="rId8" w:history="1">
+        <w:r>
+          <w:rPr>
+            <w:rStyle w:val="Hyperlink"/>
+          </w:rPr>
+          <w:t>https://www.pri.org/stories/2017-02-19/timeline-islamic-states-gains-and-losses-iraq-and-syria</w:t>
+        </w:r>
+      </w:hyperlink>
+    </w:p>
+    <w:p>
+      <w:pPr>
+        <w:pStyle w:val="CommentText"/>
+      </w:pPr>
+    </w:p>
+    <w:p>
+      <w:pPr>
+        <w:pStyle w:val="CommentText"/>
+      </w:pPr>
+    </w:p>
+  </w:comment>
+  <w:comment w:id="73" w:author="Sammy Mehtar" w:date="2019-09-17T11:03:00Z" w:initials="SM">
+    <w:p>
+      <w:pPr>
+        <w:pStyle w:val="CommentText"/>
+      </w:pPr>
+      <w:r>
+        <w:rPr>
+          <w:rStyle w:val="CommentReference"/>
+        </w:rPr>
+        <w:annotationRef/>
+      </w:r>
+      <w:hyperlink r:id="rId9" w:history="1">
+        <w:r>
+          <w:rPr>
+            <w:rStyle w:val="Hyperlink"/>
+          </w:rPr>
+          <w:t>https://www.bbc.com/news/world-middle-east-27838034</w:t>
+        </w:r>
+      </w:hyperlink>
+    </w:p>
+    <w:p>
+      <w:pPr>
+        <w:pStyle w:val="CommentText"/>
+      </w:pPr>
+    </w:p>
+  </w:comment>
+  <w:comment w:id="75" w:author="Sammy Mehtar" w:date="2019-09-17T11:27:00Z" w:initials="SM">
+    <w:p>
+      <w:pPr>
+        <w:pStyle w:val="CommentText"/>
+      </w:pPr>
+      <w:bookmarkStart w:id="77" w:name="_Hlk18156573"/>
+      <w:r>
+        <w:rPr>
+          <w:rStyle w:val="CommentReference"/>
+        </w:rPr>
+        <w:annotationRef/>
+      </w:r>
+      <w:hyperlink r:id="rId10" w:history="1">
+        <w:r>
+          <w:rPr>
+            <w:rStyle w:val="Hyperlink"/>
+          </w:rPr>
+          <w:t>https://www.wilsoncenter.org/article/timeline-the-rise-spread-and-fall-the-islamic-state</w:t>
+        </w:r>
+      </w:hyperlink>
+    </w:p>
+    <w:p>
+      <w:pPr>
+        <w:pStyle w:val="CommentText"/>
+      </w:pPr>
+    </w:p>
+  </w:comment>
+  <w:comment w:id="78" w:author="Sammy Mehtar" w:date="2019-09-17T11:28:00Z" w:initials="SM">
+    <w:p>
+      <w:pPr>
+        <w:pStyle w:val="CommentText"/>
+      </w:pPr>
+      <w:r>
+        <w:rPr>
+          <w:rStyle w:val="CommentReference"/>
+        </w:rPr>
+        <w:annotationRef/>
+      </w:r>
+      <w:hyperlink r:id="rId11" w:history="1">
+        <w:r>
+          <w:rPr>
+            <w:rStyle w:val="Hyperlink"/>
+          </w:rPr>
+          <w:t>https://www.thenewhumanitarian.org/analysis/2015/02/02/has-syria-really-beaten-polio</w:t>
+        </w:r>
+      </w:hyperlink>
+    </w:p>
+  </w:comment>
+  <w:comment w:id="79" w:author="Sammy Mehtar" w:date="2019-09-14T20:10:00Z" w:initials="SM">
+    <w:p>
+      <w:pPr>
+        <w:pStyle w:val="CommentText"/>
+      </w:pPr>
+      <w:r>
+        <w:rPr>
+          <w:rStyle w:val="CommentReference"/>
+        </w:rPr>
+        <w:annotationRef/>
+      </w:r>
+      <w:r>
         <w:t>https://apps.who.int/immunization_monitoring/globalsummary/incidences?c=SYR</w:t>
       </w:r>
     </w:p>
   </w:comment>
-  <w:comment w:id="69" w:author="Rohini Haar" w:date="2019-08-27T00:11:00Z" w:initials="RJH">
+  <w:comment w:id="80" w:author="Rohini Haar" w:date="2019-08-27T00:11:00Z" w:initials="RJH">
     <w:p>
       <w:pPr>
         <w:pStyle w:val="CommentText"/>
       </w:pPr>
-      <w:bookmarkStart w:id="70" w:name="_Hlk18156573"/>
       <w:r>
         <w:rPr>
           <w:rStyle w:val="CommentReference"/>
@@ -29288,9 +31034,8 @@
         <w:t xml:space="preserve">This table might go in supplementary but not here. </w:t>
       </w:r>
     </w:p>
-    <w:bookmarkEnd w:id="70"/>
   </w:comment>
-  <w:comment w:id="71" w:author="Sammy Mehtar" w:date="2019-06-12T13:29:00Z" w:initials="SM">
+  <w:comment w:id="81" w:author="Sammy Mehtar" w:date="2019-06-12T13:29:00Z" w:initials="SM">
     <w:p>
       <w:pPr>
         <w:pStyle w:val="CommentText"/>
@@ -29306,7 +31051,7 @@
       </w:r>
     </w:p>
   </w:comment>
-  <w:comment w:id="72" w:author="Sammy Mehtar" w:date="2019-06-18T01:04:00Z" w:initials="SM">
+  <w:comment w:id="82" w:author="Sammy Mehtar" w:date="2019-06-18T01:04:00Z" w:initials="SM">
     <w:p>
       <w:pPr>
         <w:pStyle w:val="CommentText"/>
@@ -29322,7 +31067,7 @@
       </w:r>
     </w:p>
   </w:comment>
-  <w:comment w:id="73" w:author="Sammy Mehtar" w:date="2019-06-18T01:04:00Z" w:initials="SM">
+  <w:comment w:id="83" w:author="Sammy Mehtar" w:date="2019-06-18T01:04:00Z" w:initials="SM">
     <w:p>
       <w:pPr>
         <w:pStyle w:val="CommentText"/>
@@ -29338,7 +31083,7 @@
       </w:r>
     </w:p>
   </w:comment>
-  <w:comment w:id="74" w:author="Rohini Haar" w:date="2019-08-27T00:11:00Z" w:initials="RJH">
+  <w:comment w:id="84" w:author="Rohini Haar" w:date="2019-08-27T00:11:00Z" w:initials="RJH">
     <w:p>
       <w:pPr>
         <w:pStyle w:val="CommentText"/>
@@ -29349,7 +31094,7 @@
         </w:rPr>
         <w:annotationRef/>
       </w:r>
-      <w:bookmarkStart w:id="75" w:name="_Hlk18156600"/>
+      <w:bookmarkStart w:id="85" w:name="_Hlk18156600"/>
       <w:r>
         <w:t xml:space="preserve">Chi squared or </w:t>
       </w:r>
@@ -29370,9 +31115,9 @@
         <w:t xml:space="preserve"> for binary variables. For the multivariable, chi and ANOVA. </w:t>
       </w:r>
     </w:p>
-    <w:bookmarkEnd w:id="75"/>
+    <w:bookmarkEnd w:id="85"/>
   </w:comment>
-  <w:comment w:id="76" w:author="Sammy Mehtar" w:date="2019-06-12T13:28:00Z" w:initials="SM">
+  <w:comment w:id="86" w:author="Sammy Mehtar" w:date="2019-06-12T13:28:00Z" w:initials="SM">
     <w:p>
       <w:pPr>
         <w:pStyle w:val="CommentText"/>
@@ -29393,7 +31138,7 @@
       </w:pPr>
     </w:p>
   </w:comment>
-  <w:comment w:id="77" w:author="Sammy Mehtar" w:date="2019-06-12T13:23:00Z" w:initials="SM">
+  <w:comment w:id="87" w:author="Sammy Mehtar" w:date="2019-06-12T13:23:00Z" w:initials="SM">
     <w:p>
       <w:pPr>
         <w:pStyle w:val="CommentText"/>
@@ -29409,7 +31154,7 @@
       </w:r>
     </w:p>
   </w:comment>
-  <w:comment w:id="78" w:author="Sammy Mehtar" w:date="2019-06-12T13:23:00Z" w:initials="SM">
+  <w:comment w:id="88" w:author="Sammy Mehtar" w:date="2019-06-12T13:23:00Z" w:initials="SM">
     <w:p>
       <w:pPr>
         <w:pStyle w:val="CommentText"/>
@@ -29425,7 +31170,7 @@
       </w:r>
     </w:p>
   </w:comment>
-  <w:comment w:id="79" w:author="Sammy Mehtar" w:date="2019-06-12T13:23:00Z" w:initials="SM">
+  <w:comment w:id="89" w:author="Sammy Mehtar" w:date="2019-06-12T13:23:00Z" w:initials="SM">
     <w:p>
       <w:pPr>
         <w:pStyle w:val="CommentText"/>
@@ -29441,7 +31186,7 @@
       </w:r>
     </w:p>
   </w:comment>
-  <w:comment w:id="80" w:author="Sammy Mehtar" w:date="2019-06-12T13:22:00Z" w:initials="SM">
+  <w:comment w:id="90" w:author="Sammy Mehtar" w:date="2019-06-12T13:22:00Z" w:initials="SM">
     <w:p>
       <w:pPr>
         <w:pStyle w:val="CommentText"/>
@@ -29457,7 +31202,7 @@
       </w:r>
     </w:p>
   </w:comment>
-  <w:comment w:id="81" w:author="Sammy Mehtar" w:date="2019-06-12T13:23:00Z" w:initials="SM">
+  <w:comment w:id="91" w:author="Sammy Mehtar" w:date="2019-06-12T13:23:00Z" w:initials="SM">
     <w:p>
       <w:pPr>
         <w:pStyle w:val="CommentText"/>
@@ -29471,6 +31216,32 @@
       <w:r>
         <w:t>#4</w:t>
       </w:r>
+    </w:p>
+  </w:comment>
+  <w:comment w:id="92" w:author="Sammy Mehtar" w:date="2019-09-17T11:45:00Z" w:initials="SM">
+    <w:p>
+      <w:pPr>
+        <w:pStyle w:val="CommentText"/>
+      </w:pPr>
+      <w:r>
+        <w:rPr>
+          <w:rStyle w:val="CommentReference"/>
+        </w:rPr>
+        <w:annotationRef/>
+      </w:r>
+      <w:hyperlink r:id="rId12" w:history="1">
+        <w:r>
+          <w:rPr>
+            <w:rStyle w:val="Hyperlink"/>
+          </w:rPr>
+          <w:t>https://www.acleddata.com/2019/07/12/state-of-syria-april-june-2019/</w:t>
+        </w:r>
+      </w:hyperlink>
+    </w:p>
+    <w:p>
+      <w:pPr>
+        <w:pStyle w:val="CommentText"/>
+      </w:pPr>
     </w:p>
   </w:comment>
 </w:comments>
@@ -29523,6 +31294,7 @@
   <w15:commentEx w15:paraId="6B125EC2" w15:paraIdParent="3BA95AEF" w15:done="0"/>
   <w15:commentEx w15:paraId="3BBEF315" w15:done="0"/>
   <w15:commentEx w15:paraId="27804486" w15:done="0"/>
+  <w15:commentEx w15:paraId="16FF98ED" w15:done="0"/>
   <w15:commentEx w15:paraId="44FE73AA" w15:done="0"/>
   <w15:commentEx w15:paraId="1146EE1D" w15:done="0"/>
   <w15:commentEx w15:paraId="217D51E4" w15:done="0"/>
@@ -29538,7 +31310,16 @@
   <w15:commentEx w15:paraId="18F71A32" w15:done="0"/>
   <w15:commentEx w15:paraId="2F238AD7" w15:paraIdParent="18F71A32" w15:done="0"/>
   <w15:commentEx w15:paraId="062FF893" w15:done="0"/>
+  <w15:commentEx w15:paraId="049CF388" w15:paraIdParent="062FF893" w15:done="0"/>
   <w15:commentEx w15:paraId="7E5B38FF" w15:done="0"/>
+  <w15:commentEx w15:paraId="0BCBD788" w15:done="0"/>
+  <w15:commentEx w15:paraId="05031E93" w15:done="0"/>
+  <w15:commentEx w15:paraId="22F90C37" w15:done="0"/>
+  <w15:commentEx w15:paraId="4756716C" w15:paraIdParent="22F90C37" w15:done="0"/>
+  <w15:commentEx w15:paraId="2EF4FF0F" w15:done="0"/>
+  <w15:commentEx w15:paraId="6FB54E53" w15:done="0"/>
+  <w15:commentEx w15:paraId="7FA66931" w15:done="0"/>
+  <w15:commentEx w15:paraId="0F7EB52E" w15:done="0"/>
   <w15:commentEx w15:paraId="40BE2197" w15:done="0"/>
   <w15:commentEx w15:paraId="2A87B242" w15:done="0"/>
   <w15:commentEx w15:paraId="32CE698A" w15:done="0"/>
@@ -29551,6 +31332,7 @@
   <w15:commentEx w15:paraId="20740C38" w15:done="0"/>
   <w15:commentEx w15:paraId="1F057CAA" w15:done="0"/>
   <w15:commentEx w15:paraId="308C41B4" w15:done="0"/>
+  <w15:commentEx w15:paraId="61511C71" w15:done="0"/>
 </w15:commentsEx>
 </file>
 
@@ -29595,6 +31377,7 @@
   <w16cid:commentId w16cid:paraId="6B125EC2" w16cid:durableId="20AE3E97"/>
   <w16cid:commentId w16cid:paraId="3BBEF315" w16cid:durableId="20B33B7E"/>
   <w16cid:commentId w16cid:paraId="27804486" w16cid:durableId="20E08CE5"/>
+  <w16cid:commentId w16cid:paraId="16FF98ED" w16cid:durableId="212B2BCD"/>
   <w16cid:commentId w16cid:paraId="44FE73AA" w16cid:durableId="2117D623"/>
   <w16cid:commentId w16cid:paraId="1146EE1D" w16cid:durableId="2117D700"/>
   <w16cid:commentId w16cid:paraId="217D51E4" w16cid:durableId="2117DE2A"/>
@@ -29610,7 +31393,16 @@
   <w16cid:commentId w16cid:paraId="18F71A32" w16cid:durableId="211BBDAF"/>
   <w16cid:commentId w16cid:paraId="2F238AD7" w16cid:durableId="211BBDC8"/>
   <w16cid:commentId w16cid:paraId="062FF893" w16cid:durableId="2127E225"/>
+  <w16cid:commentId w16cid:paraId="049CF388" w16cid:durableId="2128A006"/>
   <w16cid:commentId w16cid:paraId="7E5B38FF" w16cid:durableId="2127A6D8"/>
+  <w16cid:commentId w16cid:paraId="0BCBD788" w16cid:durableId="21289801"/>
+  <w16cid:commentId w16cid:paraId="05031E93" w16cid:durableId="2128A762"/>
+  <w16cid:commentId w16cid:paraId="22F90C37" w16cid:durableId="212B32FF"/>
+  <w16cid:commentId w16cid:paraId="4756716C" w16cid:durableId="212B334C"/>
+  <w16cid:commentId w16cid:paraId="2EF4FF0F" w16cid:durableId="212B41E9"/>
+  <w16cid:commentId w16cid:paraId="6FB54E53" w16cid:durableId="212B3C07"/>
+  <w16cid:commentId w16cid:paraId="7FA66931" w16cid:durableId="212B41B6"/>
+  <w16cid:commentId w16cid:paraId="0F7EB52E" w16cid:durableId="212B41D4"/>
   <w16cid:commentId w16cid:paraId="40BE2197" w16cid:durableId="2127C7D1"/>
   <w16cid:commentId w16cid:paraId="2A87B242" w16cid:durableId="210EF39B"/>
   <w16cid:commentId w16cid:paraId="32CE698A" w16cid:durableId="20AB7CC2"/>
@@ -29623,6 +31415,7 @@
   <w16cid:commentId w16cid:paraId="20740C38" w16cid:durableId="20AB7B52"/>
   <w16cid:commentId w16cid:paraId="1F057CAA" w16cid:durableId="20AB7B2B"/>
   <w16cid:commentId w16cid:paraId="308C41B4" w16cid:durableId="20AB7B6C"/>
+  <w16cid:commentId w16cid:paraId="61511C71" w16cid:durableId="212B45E7"/>
 </w16cid:commentsIds>
 </file>
 
@@ -34299,7 +36092,7 @@
 </file>
 
 <file path=customXml/itemProps1.xml><?xml version="1.0" encoding="utf-8"?>
-<ds:datastoreItem xmlns:ds="http://schemas.openxmlformats.org/officeDocument/2006/customXml" ds:itemID="{FB9DC00A-1A1A-4578-8FA9-00D534C0C035}">
+<ds:datastoreItem xmlns:ds="http://schemas.openxmlformats.org/officeDocument/2006/customXml" ds:itemID="{A83C58D9-86CC-4C75-96C8-BA0A52A27AAC}">
   <ds:schemaRefs>
     <ds:schemaRef ds:uri="http://schemas.openxmlformats.org/officeDocument/2006/bibliography"/>
   </ds:schemaRefs>

</xml_diff>